<commit_message>
All tests fixed and working.
</commit_message>
<xml_diff>
--- a/resources/Saved/21TRD09200_Traffic Judgment Entry.docx
+++ b/resources/Saved/21TRD09200_Traffic Judgment Entry.docx
@@ -550,7 +550,7 @@
           <w:sz w:val="20"/>
           <w:szCs w:val="20"/>
         </w:rPr>
-        <w:t xml:space="preserve"> for arraignment on December 11, 2021. </w:t>
+        <w:t xml:space="preserve"> for arraignment on December 12, 2021. </w:t>
       </w:r>
       <w:r>
         <w:rPr>
@@ -560,6 +560,78 @@
           <w:szCs w:val="20"/>
         </w:rPr>
         <w:t xml:space="preserve"/>
+      </w:r>
+      <w:r>
+        <w:rPr>
+          <w:rFonts w:ascii="Palatino Linotype" w:hAnsi="Palatino Linotype"/>
+          <w:bCs/>
+          <w:sz w:val="20"/>
+          <w:szCs w:val="20"/>
+        </w:rPr>
+        <w:t xml:space="preserve">Counsel for the State of Ohio made a motion to amend the charge of DUS UCM to Assured Clear Distrance Ahead</w:t>
+      </w:r>
+      <w:r>
+        <w:rPr>
+          <w:rFonts w:ascii="Palatino Linotype" w:hAnsi="Palatino Linotype"/>
+          <w:bCs/>
+          <w:sz w:val="20"/>
+          <w:szCs w:val="20"/>
+        </w:rPr>
+        <w:t xml:space="preserve"/>
+      </w:r>
+      <w:r>
+        <w:rPr>
+          <w:rFonts w:ascii="Palatino Linotype" w:hAnsi="Palatino Linotype"/>
+          <w:bCs/>
+          <w:sz w:val="20"/>
+          <w:szCs w:val="20"/>
+        </w:rPr>
+        <w:t>. The Court found the amendment did not alter the name or identi</w:t>
+      </w:r>
+      <w:r>
+        <w:rPr>
+          <w:rFonts w:ascii="Palatino Linotype" w:hAnsi="Palatino Linotype"/>
+          <w:bCs/>
+          <w:sz w:val="20"/>
+          <w:szCs w:val="20"/>
+        </w:rPr>
+        <w:t>t</w:t>
+      </w:r>
+      <w:r>
+        <w:rPr>
+          <w:rFonts w:ascii="Palatino Linotype" w:hAnsi="Palatino Linotype"/>
+          <w:bCs/>
+          <w:sz w:val="20"/>
+          <w:szCs w:val="20"/>
+        </w:rPr>
+        <w:t xml:space="preserve">y of the offense and the motion is</w:t>
+      </w:r>
+      <w:r>
+        <w:rPr>
+          <w:rFonts w:ascii="Palatino Linotype" w:hAnsi="Palatino Linotype"/>
+          <w:bCs/>
+          <w:sz w:val="20"/>
+          <w:szCs w:val="20"/>
+        </w:rPr>
+        <w:t xml:space="preserve"> Granted.</w:t>
+      </w:r>
+      <w:r>
+        <w:rPr>
+          <w:rFonts w:ascii="Palatino Linotype" w:hAnsi="Palatino Linotype"/>
+          <w:bCs/>
+          <w:sz w:val="20"/>
+          <w:szCs w:val="20"/>
+        </w:rPr>
+        <w:t xml:space="preserve"/>
+      </w:r>
+      <w:r>
+        <w:rPr>
+          <w:rFonts w:ascii="Palatino Linotype" w:hAnsi="Palatino Linotype"/>
+          <w:bCs/>
+          <w:sz w:val="20"/>
+          <w:szCs w:val="20"/>
+        </w:rPr>
+        <w:t xml:space="preserve"> </w:t>
       </w:r>
     </w:p>
     <w:p>
@@ -748,7 +820,7 @@
                 <w:sz w:val="20"/>
                 <w:szCs w:val="20"/>
               </w:rPr>
-              <w:t xml:space="preserve">DUS UCM</w:t>
+              <w:t xml:space="preserve">DUS UCM - AMENDED</w:t>
             </w:r>
           </w:p>
         </w:tc>
@@ -1333,7 +1405,7 @@
                 <w:sz w:val="20"/>
                 <w:szCs w:val="20"/>
               </w:rPr>
-              <w:t xml:space="preserve">Guilty</w:t>
+              <w:t xml:space="preserve">No Contest</w:t>
             </w:r>
           </w:p>
         </w:tc>
@@ -1371,7 +1443,7 @@
                 <w:sz w:val="20"/>
                 <w:szCs w:val="20"/>
               </w:rPr>
-              <w:t xml:space="preserve">Guilty</w:t>
+              <w:t xml:space="preserve">No Contest</w:t>
             </w:r>
           </w:p>
         </w:tc>
@@ -1409,7 +1481,7 @@
                 <w:sz w:val="20"/>
                 <w:szCs w:val="20"/>
               </w:rPr>
-              <w:t xml:space="preserve">Guilty</w:t>
+              <w:t xml:space="preserve">No Contest</w:t>
             </w:r>
           </w:p>
         </w:tc>
@@ -1447,7 +1519,7 @@
                 <w:sz w:val="20"/>
                 <w:szCs w:val="20"/>
               </w:rPr>
-              <w:t xml:space="preserve">Guilty</w:t>
+              <w:t xml:space="preserve">No Contest</w:t>
             </w:r>
           </w:p>
         </w:tc>
@@ -2275,7 +2347,7 @@
           <w:sz w:val="20"/>
           <w:szCs w:val="20"/>
         </w:rPr>
-        <w:t xml:space="preserve">December 11, 2021</w:t>
+        <w:t xml:space="preserve">December 12, 2021</w:t>
       </w:r>
       <w:r>
         <w:rPr>

</xml_diff>

<commit_message>
Moved add_charge_process to CriminalSlotFunctions
</commit_message>
<xml_diff>
--- a/resources/Saved/21TRD09200_Traffic Judgment Entry.docx
+++ b/resources/Saved/21TRD09200_Traffic Judgment Entry.docx
@@ -550,7 +550,7 @@
           <w:sz w:val="20"/>
           <w:szCs w:val="20"/>
         </w:rPr>
-        <w:t xml:space="preserve"> for arraignment on December 12, 2021. </w:t>
+        <w:t xml:space="preserve"> for arraignment on December 14, 2021. </w:t>
       </w:r>
       <w:r>
         <w:rPr>
@@ -560,78 +560,6 @@
           <w:szCs w:val="20"/>
         </w:rPr>
         <w:t xml:space="preserve"/>
-      </w:r>
-      <w:r>
-        <w:rPr>
-          <w:rFonts w:ascii="Palatino Linotype" w:hAnsi="Palatino Linotype"/>
-          <w:bCs/>
-          <w:sz w:val="20"/>
-          <w:szCs w:val="20"/>
-        </w:rPr>
-        <w:t xml:space="preserve">Counsel for the State of Ohio made a motion to amend the charge of DUS UCM to Assured Clear Distrance Ahead</w:t>
-      </w:r>
-      <w:r>
-        <w:rPr>
-          <w:rFonts w:ascii="Palatino Linotype" w:hAnsi="Palatino Linotype"/>
-          <w:bCs/>
-          <w:sz w:val="20"/>
-          <w:szCs w:val="20"/>
-        </w:rPr>
-        <w:t xml:space="preserve"/>
-      </w:r>
-      <w:r>
-        <w:rPr>
-          <w:rFonts w:ascii="Palatino Linotype" w:hAnsi="Palatino Linotype"/>
-          <w:bCs/>
-          <w:sz w:val="20"/>
-          <w:szCs w:val="20"/>
-        </w:rPr>
-        <w:t>. The Court found the amendment did not alter the name or identi</w:t>
-      </w:r>
-      <w:r>
-        <w:rPr>
-          <w:rFonts w:ascii="Palatino Linotype" w:hAnsi="Palatino Linotype"/>
-          <w:bCs/>
-          <w:sz w:val="20"/>
-          <w:szCs w:val="20"/>
-        </w:rPr>
-        <w:t>t</w:t>
-      </w:r>
-      <w:r>
-        <w:rPr>
-          <w:rFonts w:ascii="Palatino Linotype" w:hAnsi="Palatino Linotype"/>
-          <w:bCs/>
-          <w:sz w:val="20"/>
-          <w:szCs w:val="20"/>
-        </w:rPr>
-        <w:t xml:space="preserve">y of the offense and the motion is</w:t>
-      </w:r>
-      <w:r>
-        <w:rPr>
-          <w:rFonts w:ascii="Palatino Linotype" w:hAnsi="Palatino Linotype"/>
-          <w:bCs/>
-          <w:sz w:val="20"/>
-          <w:szCs w:val="20"/>
-        </w:rPr>
-        <w:t xml:space="preserve"> Granted.</w:t>
-      </w:r>
-      <w:r>
-        <w:rPr>
-          <w:rFonts w:ascii="Palatino Linotype" w:hAnsi="Palatino Linotype"/>
-          <w:bCs/>
-          <w:sz w:val="20"/>
-          <w:szCs w:val="20"/>
-        </w:rPr>
-        <w:t xml:space="preserve"/>
-      </w:r>
-      <w:r>
-        <w:rPr>
-          <w:rFonts w:ascii="Palatino Linotype" w:hAnsi="Palatino Linotype"/>
-          <w:bCs/>
-          <w:sz w:val="20"/>
-          <w:szCs w:val="20"/>
-        </w:rPr>
-        <w:t xml:space="preserve"> </w:t>
       </w:r>
     </w:p>
     <w:p>
@@ -820,7 +748,7 @@
                 <w:sz w:val="20"/>
                 <w:szCs w:val="20"/>
               </w:rPr>
-              <w:t xml:space="preserve">DUS UCM - AMENDED</w:t>
+              <w:t xml:space="preserve">DUS UCM</w:t>
             </w:r>
           </w:p>
         </w:tc>
@@ -858,7 +786,7 @@
                 <w:sz w:val="20"/>
                 <w:szCs w:val="20"/>
               </w:rPr>
-              <w:t xml:space="preserve">OPERATING W/O A VALID OL - UCM</w:t>
+              <w:t xml:space="preserve">FAILURE TO REINSTATE LICENSE UCM 1-2/3YRS</w:t>
             </w:r>
           </w:p>
         </w:tc>
@@ -896,7 +824,7 @@
                 <w:sz w:val="20"/>
                 <w:szCs w:val="20"/>
               </w:rPr>
-              <w:t xml:space="preserve">FAILURE TO REINSTATE LICENSE UCM 1-2/3YRS</w:t>
+              <w:t xml:space="preserve">FAILURE TO FILE REGISTRATION</w:t>
             </w:r>
           </w:p>
         </w:tc>
@@ -934,7 +862,7 @@
                 <w:sz w:val="20"/>
                 <w:szCs w:val="20"/>
               </w:rPr>
-              <w:t xml:space="preserve">FAILURE TO FILE REGISTRATION</w:t>
+              <w:t xml:space="preserve">Wilful/Wanton Operation</w:t>
             </w:r>
           </w:p>
         </w:tc>
@@ -1053,7 +981,7 @@
                 <w:sz w:val="20"/>
                 <w:szCs w:val="20"/>
               </w:rPr>
-              <w:t xml:space="preserve">4510.12</w:t>
+              <w:t xml:space="preserve">4510.21A*</w:t>
             </w:r>
           </w:p>
         </w:tc>
@@ -1091,7 +1019,7 @@
                 <w:sz w:val="20"/>
                 <w:szCs w:val="20"/>
               </w:rPr>
-              <w:t xml:space="preserve">4510.21A*</w:t>
+              <w:t xml:space="preserve">4503.11</w:t>
             </w:r>
           </w:p>
         </w:tc>
@@ -1129,7 +1057,7 @@
                 <w:sz w:val="20"/>
                 <w:szCs w:val="20"/>
               </w:rPr>
-              <w:t xml:space="preserve">4503.11</w:t>
+              <w:t xml:space="preserve">4511.20</w:t>
             </w:r>
           </w:p>
         </w:tc>
@@ -1286,7 +1214,7 @@
                 <w:sz w:val="20"/>
                 <w:szCs w:val="20"/>
               </w:rPr>
-              <w:t xml:space="preserve">UCM</w:t>
+              <w:t xml:space="preserve">MM</w:t>
             </w:r>
           </w:p>
         </w:tc>
@@ -1324,7 +1252,7 @@
                 <w:sz w:val="20"/>
                 <w:szCs w:val="20"/>
               </w:rPr>
-              <w:t xml:space="preserve">MM</w:t>
+              <w:t xml:space="preserve">Minor Misdemeanor</w:t>
             </w:r>
           </w:p>
         </w:tc>
@@ -1810,7 +1738,7 @@
                 <w:sz w:val="20"/>
                 <w:szCs w:val="20"/>
               </w:rPr>
-              <w:t xml:space="preserve">0</w:t>
+              <w:t xml:space="preserve">50</w:t>
             </w:r>
           </w:p>
         </w:tc>
@@ -1858,7 +1786,7 @@
                 <w:sz w:val="20"/>
                 <w:szCs w:val="20"/>
               </w:rPr>
-              <w:t xml:space="preserve">0</w:t>
+              <w:t xml:space="preserve">50</w:t>
             </w:r>
           </w:p>
         </w:tc>
@@ -1906,7 +1834,7 @@
                 <w:sz w:val="20"/>
                 <w:szCs w:val="20"/>
               </w:rPr>
-              <w:t xml:space="preserve">0</w:t>
+              <w:t xml:space="preserve">75</w:t>
             </w:r>
           </w:p>
         </w:tc>
@@ -2347,7 +2275,7 @@
           <w:sz w:val="20"/>
           <w:szCs w:val="20"/>
         </w:rPr>
-        <w:t xml:space="preserve">December 12, 2021</w:t>
+        <w:t xml:space="preserve">December 14, 2021</w:t>
       </w:r>
       <w:r>
         <w:rPr>

</xml_diff>

<commit_message>
Add more comm control terms and refreshed test resources.
</commit_message>
<xml_diff>
--- a/resources/Saved/21TRD09200_Traffic Judgment Entry.docx
+++ b/resources/Saved/21TRD09200_Traffic Judgment Entry.docx
@@ -477,7 +477,7 @@
           <w:szCs w:val="20"/>
           <w:u w:val="single"/>
         </w:rPr>
-        <w:t>FINAL JUDGMENT ENTRY</w:t>
+        <w:t xml:space="preserve">FINAL JUDGMENT ENTRY</w:t>
       </w:r>
     </w:p>
     <w:p>
@@ -562,7 +562,7 @@
           <w:sz w:val="20"/>
           <w:szCs w:val="20"/>
         </w:rPr>
-        <w:t xml:space="preserve"> for arraignment on January 04, 2022. </w:t>
+        <w:t xml:space="preserve"> for arraignment on January 07, 2022. </w:t>
       </w:r>
       <w:r>
         <w:rPr>
@@ -2628,7 +2628,17 @@
           <w:szCs w:val="20"/>
           <w:u w:val="single"/>
         </w:rPr>
-        <w:t>Court costs in this case are waived</w:t>
+        <w:t>Court costs are assessed for the highest degree charge in this</w:t>
+      </w:r>
+      <w:r>
+        <w:rPr>
+          <w:rFonts w:ascii="Palatino Linotype" w:hAnsi="Palatino Linotype"/>
+          <w:bCs/>
+          <w:sz w:val="20"/>
+          <w:szCs w:val="20"/>
+          <w:u w:val="single"/>
+        </w:rPr>
+        <w:t xml:space="preserve"> case</w:t>
       </w:r>
       <w:r>
         <w:rPr>
@@ -2699,7 +2709,7 @@
           <w:sz w:val="20"/>
           <w:szCs w:val="20"/>
         </w:rPr>
-        <w:t xml:space="preserve">January 04, 2022</w:t>
+        <w:t xml:space="preserve">January 07, 2022</w:t>
       </w:r>
       <w:r>
         <w:rPr>
@@ -2863,6 +2873,87 @@
         <w:t>.</w:t>
       </w:r>
       <w:proofErr w:type="gramEnd"/>
+      <w:r>
+        <w:rPr>
+          <w:rFonts w:ascii="Palatino Linotype" w:hAnsi="Palatino Linotype"/>
+          <w:b/>
+          <w:sz w:val="20"/>
+          <w:szCs w:val="20"/>
+        </w:rPr>
+        <w:t xml:space="preserve">  </w:t>
+      </w:r>
+      <w:r>
+        <w:rPr>
+          <w:rFonts w:ascii="Palatino Linotype" w:hAnsi="Palatino Linotype"/>
+          <w:sz w:val="20"/>
+          <w:szCs w:val="20"/>
+        </w:rPr>
+        <w:t xml:space="preserve">For a period of </w:t>
+      </w:r>
+      <w:r>
+        <w:rPr>
+          <w:rFonts w:ascii="Palatino Linotype" w:hAnsi="Palatino Linotype"/>
+          <w:b/>
+          <w:sz w:val="20"/>
+          <w:szCs w:val="20"/>
+          <w:u w:val="single"/>
+        </w:rPr>
+        <w:t xml:space="preserve">1 year</w:t>
+      </w:r>
+      <w:r>
+        <w:rPr>
+          <w:rFonts w:ascii="Palatino Linotype" w:hAnsi="Palatino Linotype"/>
+          <w:sz w:val="20"/>
+          <w:szCs w:val="20"/>
+        </w:rPr>
+        <w:t xml:space="preserve">, Defendant shall be under </w:t>
+      </w:r>
+      <w:r>
+        <w:rPr>
+          <w:rFonts w:ascii="Palatino Linotype" w:hAnsi="Palatino Linotype"/>
+          <w:b/>
+          <w:sz w:val="20"/>
+          <w:szCs w:val="20"/>
+          <w:u w:val="single"/>
+        </w:rPr>
+        <w:t xml:space="preserve">basic</w:t>
+      </w:r>
+      <w:r>
+        <w:rPr>
+          <w:rFonts w:ascii="Palatino Linotype" w:hAnsi="Palatino Linotype"/>
+          <w:b/>
+          <w:sz w:val="20"/>
+          <w:szCs w:val="20"/>
+          <w:u w:val="single"/>
+        </w:rPr>
+        <w:t xml:space="preserve"> </w:t>
+      </w:r>
+      <w:r>
+        <w:rPr>
+          <w:rFonts w:ascii="Palatino Linotype" w:hAnsi="Palatino Linotype"/>
+          <w:b/>
+          <w:sz w:val="20"/>
+          <w:szCs w:val="20"/>
+          <w:u w:val="single"/>
+        </w:rPr>
+        <w:t>supervision</w:t>
+      </w:r>
+      <w:r>
+        <w:rPr>
+          <w:rFonts w:ascii="Palatino Linotype" w:hAnsi="Palatino Linotype"/>
+          <w:sz w:val="20"/>
+          <w:szCs w:val="20"/>
+        </w:rPr>
+        <w:t xml:space="preserve"> </w:t>
+      </w:r>
+      <w:r>
+        <w:rPr>
+          <w:rFonts w:ascii="Palatino Linotype" w:hAnsi="Palatino Linotype"/>
+          <w:sz w:val="20"/>
+          <w:szCs w:val="20"/>
+        </w:rPr>
+        <w:t>with the Office of Community Control.  The Court advised Defendant that as a result of any failure to comply with the terms of community control, the Court may impose a longer term of community control up to a total of 5 years; impose a definite jail term to include any days stayed or otherwise authorized by law; and/or otherwise modify the terms of community control set forth below.</w:t>
+      </w:r>
     </w:p>
     <w:p>
       <w:pPr>
@@ -2878,88 +2969,6 @@
     </w:p>
     <w:p>
       <w:pPr>
-        <w:jc w:val="both"/>
-        <w:rPr>
-          <w:rFonts w:ascii="Palatino Linotype" w:hAnsi="Palatino Linotype"/>
-          <w:sz w:val="20"/>
-          <w:szCs w:val="20"/>
-        </w:rPr>
-      </w:pPr>
-      <w:r>
-        <w:rPr>
-          <w:rFonts w:ascii="Palatino Linotype" w:hAnsi="Palatino Linotype"/>
-          <w:sz w:val="20"/>
-          <w:szCs w:val="20"/>
-        </w:rPr>
-        <w:t xml:space="preserve">For a period of </w:t>
-      </w:r>
-      <w:r>
-        <w:rPr>
-          <w:rFonts w:ascii="Palatino Linotype" w:hAnsi="Palatino Linotype"/>
-          <w:b/>
-          <w:sz w:val="20"/>
-          <w:szCs w:val="20"/>
-          <w:u w:val="single"/>
-        </w:rPr>
-        <w:t xml:space="preserve">18 months</w:t>
-      </w:r>
-      <w:r>
-        <w:rPr>
-          <w:rFonts w:ascii="Palatino Linotype" w:hAnsi="Palatino Linotype"/>
-          <w:sz w:val="20"/>
-          <w:szCs w:val="20"/>
-        </w:rPr>
-        <w:t xml:space="preserve">, Defendant shall be under </w:t>
-      </w:r>
-      <w:r>
-        <w:rPr>
-          <w:rFonts w:ascii="Palatino Linotype" w:hAnsi="Palatino Linotype"/>
-          <w:b/>
-          <w:sz w:val="20"/>
-          <w:szCs w:val="20"/>
-          <w:u w:val="single"/>
-        </w:rPr>
-        <w:t xml:space="preserve">monitored</w:t>
-      </w:r>
-      <w:r>
-        <w:rPr>
-          <w:rFonts w:ascii="Palatino Linotype" w:hAnsi="Palatino Linotype"/>
-          <w:b/>
-          <w:sz w:val="20"/>
-          <w:szCs w:val="20"/>
-          <w:u w:val="single"/>
-        </w:rPr>
-        <w:t xml:space="preserve"> </w:t>
-      </w:r>
-      <w:r>
-        <w:rPr>
-          <w:rFonts w:ascii="Palatino Linotype" w:hAnsi="Palatino Linotype"/>
-          <w:b/>
-          <w:sz w:val="20"/>
-          <w:szCs w:val="20"/>
-          <w:u w:val="single"/>
-        </w:rPr>
-        <w:t>supervision</w:t>
-      </w:r>
-      <w:r>
-        <w:rPr>
-          <w:rFonts w:ascii="Palatino Linotype" w:hAnsi="Palatino Linotype"/>
-          <w:sz w:val="20"/>
-          <w:szCs w:val="20"/>
-        </w:rPr>
-        <w:t xml:space="preserve"> </w:t>
-      </w:r>
-      <w:r>
-        <w:rPr>
-          <w:rFonts w:ascii="Palatino Linotype" w:hAnsi="Palatino Linotype"/>
-          <w:sz w:val="20"/>
-          <w:szCs w:val="20"/>
-        </w:rPr>
-        <w:t>with the Office of Community Control.  The Court advised Defendant that as a result of any failure to comply with the terms of community control, the Court may impose a longer term of community control up to a total of 5 years; impose a definite jail term to include any days stayed or otherwise authorized by law; and/or otherwise modify the terms of community control set forth below.</w:t>
-      </w:r>
-    </w:p>
-    <w:p>
-      <w:pPr>
         <w:spacing w:line="276" w:lineRule="auto"/>
         <w:jc w:val="both"/>
         <w:rPr>
@@ -2967,31 +2976,19 @@
           <w:b/>
           <w:sz w:val="20"/>
           <w:szCs w:val="20"/>
-        </w:rPr>
-      </w:pPr>
-    </w:p>
-    <w:p>
-      <w:pPr>
-        <w:spacing w:line="276" w:lineRule="auto"/>
-        <w:jc w:val="both"/>
+          <w:u w:val="single"/>
+        </w:rPr>
+      </w:pPr>
+      <w:r>
         <w:rPr>
           <w:rFonts w:ascii="Palatino Linotype" w:hAnsi="Palatino Linotype"/>
           <w:b/>
           <w:sz w:val="20"/>
           <w:szCs w:val="20"/>
-        </w:rPr>
-      </w:pPr>
-      <w:proofErr w:type="gramStart"/>
-      <w:r>
-        <w:rPr>
-          <w:rFonts w:ascii="Palatino Linotype" w:hAnsi="Palatino Linotype"/>
-          <w:b/>
-          <w:sz w:val="20"/>
-          <w:szCs w:val="20"/>
-        </w:rPr>
-        <w:t>Terms of Community Control.</w:t>
-      </w:r>
-      <w:proofErr w:type="gramEnd"/>
+          <w:u w:val="single"/>
+        </w:rPr>
+        <w:t>Terms of Community Control</w:t>
+      </w:r>
     </w:p>
     <w:p>
       <w:pPr>
@@ -3074,34 +3071,39 @@
           <w:sz w:val="20"/>
           <w:szCs w:val="20"/>
         </w:rPr>
-        <w:t xml:space="preserve">Abide by the law, comply with the reasonable requirements of community </w:t>
-      </w:r>
-      <w:commentRangeStart w:id="0"/>
-      <w:r>
-        <w:rPr>
-          <w:rFonts w:ascii="Palatino Linotype" w:hAnsi="Palatino Linotype"/>
-          <w:sz w:val="20"/>
-          <w:szCs w:val="20"/>
-        </w:rPr>
-        <w:t>control</w:t>
-      </w:r>
-      <w:commentRangeEnd w:id="0"/>
-      <w:r>
-        <w:rPr>
-          <w:rStyle w:val="CommentReference"/>
-          <w:rFonts w:ascii="Palatino Linotype" w:hAnsi="Palatino Linotype"/>
-          <w:sz w:val="20"/>
-          <w:szCs w:val="20"/>
-        </w:rPr>
-        <w:commentReference w:id="0"/>
-      </w:r>
-      <w:r>
-        <w:rPr>
-          <w:rFonts w:ascii="Palatino Linotype" w:hAnsi="Palatino Linotype"/>
-          <w:sz w:val="20"/>
-          <w:szCs w:val="20"/>
-        </w:rPr>
-        <w:t>, and not leave the state without the permission of the Court and/or community control.</w:t>
+        <w:t>Abide by the law, comply with the community control</w:t>
+      </w:r>
+      <w:r>
+        <w:rPr>
+          <w:rFonts w:ascii="Palatino Linotype" w:hAnsi="Palatino Linotype"/>
+          <w:sz w:val="20"/>
+          <w:szCs w:val="20"/>
+        </w:rPr>
+        <w:t xml:space="preserve"> terms set by the Office of Community Control</w:t>
+      </w:r>
+      <w:r>
+        <w:rPr>
+          <w:rFonts w:ascii="Palatino Linotype" w:hAnsi="Palatino Linotype"/>
+          <w:sz w:val="20"/>
+          <w:szCs w:val="20"/>
+        </w:rPr>
+        <w:t xml:space="preserve">, and not leave the state without the permission of the Court and/or </w:t>
+      </w:r>
+      <w:r>
+        <w:rPr>
+          <w:rFonts w:ascii="Palatino Linotype" w:hAnsi="Palatino Linotype"/>
+          <w:sz w:val="20"/>
+          <w:szCs w:val="20"/>
+        </w:rPr>
+        <w:t>the Office of Community Control</w:t>
+      </w:r>
+      <w:r>
+        <w:rPr>
+          <w:rFonts w:ascii="Palatino Linotype" w:hAnsi="Palatino Linotype"/>
+          <w:sz w:val="20"/>
+          <w:szCs w:val="20"/>
+        </w:rPr>
+        <w:t>.</w:t>
       </w:r>
     </w:p>
     <w:p>
@@ -3157,7 +3159,7 @@
           <w:sz w:val="20"/>
           <w:szCs w:val="20"/>
         </w:rPr>
-        <w:t>Make all reasonable effort to obtain and maintain employment.  Defendant shall report any change in employment status immediately.</w:t>
+        <w:t xml:space="preserve">Make all reasonable effort to obtain and maintain employment.  Defendant shall report any change in employment status immediately.</w:t>
       </w:r>
       <w:r>
         <w:rPr>
@@ -3183,34 +3185,54 @@
         </w:rPr>
         <w:t xml:space="preserve"/>
       </w:r>
-    </w:p>
-    <w:p>
-      <w:pPr>
-        <w:tabs>
-          <w:tab w:val="center" w:pos="4680"/>
-        </w:tabs>
-        <w:jc w:val="both"/>
-        <w:rPr>
-          <w:rFonts w:ascii="Palatino Linotype" w:hAnsi="Palatino Linotype"/>
-          <w:bCs/>
-          <w:sz w:val="20"/>
-          <w:szCs w:val="20"/>
-        </w:rPr>
-      </w:pPr>
-    </w:p>
-    <w:p>
-      <w:pPr>
-        <w:tabs>
-          <w:tab w:val="center" w:pos="4680"/>
-        </w:tabs>
-        <w:jc w:val="both"/>
-        <w:rPr>
-          <w:rFonts w:ascii="Palatino Linotype" w:hAnsi="Palatino Linotype"/>
-          <w:bCs/>
-          <w:sz w:val="20"/>
-          <w:szCs w:val="20"/>
-        </w:rPr>
-      </w:pPr>
+      <w:r>
+        <w:rPr>
+          <w:rFonts w:ascii="Palatino Linotype" w:hAnsi="Palatino Linotype"/>
+          <w:sz w:val="20"/>
+          <w:szCs w:val="20"/>
+        </w:rPr>
+        <w:t xml:space="preserve"/>
+      </w:r>
+      <w:r>
+        <w:rPr>
+          <w:rFonts w:ascii="Palatino Linotype" w:hAnsi="Palatino Linotype"/>
+          <w:sz w:val="20"/>
+          <w:szCs w:val="20"/>
+        </w:rPr>
+        <w:t xml:space="preserve"/>
+      </w:r>
+      <w:r>
+        <w:rPr>
+          <w:rFonts w:ascii="Palatino Linotype" w:hAnsi="Palatino Linotype"/>
+          <w:sz w:val="20"/>
+          <w:szCs w:val="20"/>
+        </w:rPr>
+        <w:t xml:space="preserve"/>
+      </w:r>
+      <w:r>
+        <w:rPr>
+          <w:rFonts w:ascii="Palatino Linotype" w:hAnsi="Palatino Linotype"/>
+          <w:sz w:val="20"/>
+          <w:szCs w:val="20"/>
+        </w:rPr>
+        <w:t xml:space="preserve"/>
+      </w:r>
+      <w:r>
+        <w:rPr>
+          <w:rFonts w:ascii="Palatino Linotype" w:hAnsi="Palatino Linotype"/>
+          <w:sz w:val="20"/>
+          <w:szCs w:val="20"/>
+        </w:rPr>
+        <w:t xml:space="preserve"/>
+      </w:r>
+      <w:r>
+        <w:rPr>
+          <w:rFonts w:ascii="Palatino Linotype" w:hAnsi="Palatino Linotype"/>
+          <w:sz w:val="20"/>
+          <w:szCs w:val="20"/>
+        </w:rPr>
+        <w:t xml:space="preserve">  </w:t>
+      </w:r>
     </w:p>
     <w:p>
       <w:pPr>
@@ -3226,37 +3248,19 @@
         <w:jc w:val="both"/>
         <w:rPr>
           <w:rFonts w:ascii="Palatino Linotype" w:hAnsi="Palatino Linotype"/>
-          <w:sz w:val="20"/>
-          <w:szCs w:val="20"/>
-        </w:rPr>
-      </w:pPr>
-      <w:r>
-        <w:rPr>
-          <w:rFonts w:ascii="Palatino Linotype" w:hAnsi="Palatino Linotype"/>
           <w:b/>
           <w:bCs/>
           <w:sz w:val="20"/>
           <w:szCs w:val="20"/>
         </w:rPr>
-        <w:t>Within 90 days provide proof of completion of</w:t>
-      </w:r>
-      <w:r>
-        <w:rPr>
-          <w:rFonts w:ascii="Palatino Linotype" w:hAnsi="Palatino Linotype"/>
-          <w:sz w:val="20"/>
-          <w:szCs w:val="20"/>
-        </w:rPr>
-        <w:t xml:space="preserve"> </w:t>
-      </w:r>
-      <w:r>
-        <w:rPr>
-          <w:rFonts w:ascii="Palatino Linotype" w:hAnsi="Palatino Linotype"/>
-          <w:b/>
-          <w:bCs/>
-          <w:sz w:val="20"/>
-          <w:szCs w:val="20"/>
-        </w:rPr>
-        <w:t>a driver intervention program.</w:t>
+      </w:pPr>
+      <w:r>
+        <w:rPr>
+          <w:rFonts w:ascii="Palatino Linotype" w:hAnsi="Palatino Linotype"/>
+          <w:sz w:val="20"/>
+          <w:szCs w:val="20"/>
+        </w:rPr>
+        <w:t>Not possess/consume/purchase any alcoholic beverages or drugs of abuse.</w:t>
       </w:r>
     </w:p>
     <w:p>
@@ -3273,19 +3277,19 @@
         <w:jc w:val="both"/>
         <w:rPr>
           <w:rFonts w:ascii="Palatino Linotype" w:hAnsi="Palatino Linotype"/>
-          <w:sz w:val="20"/>
-          <w:szCs w:val="20"/>
-        </w:rPr>
-      </w:pPr>
-      <w:r>
-        <w:rPr>
-          <w:rFonts w:ascii="Palatino Linotype" w:hAnsi="Palatino Linotype"/>
           <w:b/>
           <w:bCs/>
           <w:sz w:val="20"/>
           <w:szCs w:val="20"/>
         </w:rPr>
-        <w:t>Within 90 days provide proof of completion of</w:t>
+      </w:pPr>
+      <w:r>
+        <w:rPr>
+          <w:rFonts w:ascii="Palatino Linotype" w:hAnsi="Palatino Linotype"/>
+          <w:sz w:val="20"/>
+          <w:szCs w:val="20"/>
+        </w:rPr>
+        <w:t xml:space="preserve">Submit to alcohol/drug testing at the request of community control or any other law enforcement officer.</w:t>
       </w:r>
       <w:r>
         <w:rPr>
@@ -3298,12 +3302,42 @@
       <w:r>
         <w:rPr>
           <w:rFonts w:ascii="Palatino Linotype" w:hAnsi="Palatino Linotype"/>
-          <w:b/>
-          <w:bCs/>
-          <w:sz w:val="20"/>
-          <w:szCs w:val="20"/>
-        </w:rPr>
-        <w:t>an alcohol/drug dependency evaluation and comply with any treatment and/or counseling recommendations.  Defendant shall provide community control with proof of monthly compliance.</w:t>
+          <w:sz w:val="20"/>
+          <w:szCs w:val="20"/>
+        </w:rPr>
+        <w:t xml:space="preserve"/>
+      </w:r>
+      <w:r>
+        <w:rPr>
+          <w:rFonts w:ascii="Palatino Linotype" w:hAnsi="Palatino Linotype"/>
+          <w:sz w:val="20"/>
+          <w:szCs w:val="20"/>
+        </w:rPr>
+        <w:t xml:space="preserve"/>
+      </w:r>
+      <w:r>
+        <w:rPr>
+          <w:rFonts w:ascii="Palatino Linotype" w:hAnsi="Palatino Linotype"/>
+          <w:sz w:val="20"/>
+          <w:szCs w:val="20"/>
+        </w:rPr>
+        <w:t xml:space="preserve"/>
+      </w:r>
+      <w:r>
+        <w:rPr>
+          <w:rFonts w:ascii="Palatino Linotype" w:hAnsi="Palatino Linotype"/>
+          <w:sz w:val="20"/>
+          <w:szCs w:val="20"/>
+        </w:rPr>
+        <w:t xml:space="preserve"/>
+      </w:r>
+      <w:r>
+        <w:rPr>
+          <w:rFonts w:ascii="Palatino Linotype" w:hAnsi="Palatino Linotype"/>
+          <w:sz w:val="20"/>
+          <w:szCs w:val="20"/>
+        </w:rPr>
+        <w:t xml:space="preserve"/>
       </w:r>
     </w:p>
     <w:p>
@@ -3329,30 +3363,26 @@
       <w:r>
         <w:rPr>
           <w:rFonts w:ascii="Palatino Linotype" w:hAnsi="Palatino Linotype"/>
-          <w:b/>
-          <w:bCs/>
-          <w:sz w:val="20"/>
-          <w:szCs w:val="20"/>
-        </w:rPr>
-        <w:t>Within 90 days provide proof of completion of</w:t>
-      </w:r>
-      <w:r>
-        <w:rPr>
-          <w:rFonts w:ascii="Palatino Linotype" w:hAnsi="Palatino Linotype"/>
-          <w:sz w:val="20"/>
-          <w:szCs w:val="20"/>
-        </w:rPr>
-        <w:t xml:space="preserve"> </w:t>
-      </w:r>
-      <w:r>
-        <w:rPr>
-          <w:rFonts w:ascii="Palatino Linotype" w:hAnsi="Palatino Linotype"/>
-          <w:b/>
-          <w:bCs/>
-          <w:sz w:val="20"/>
-          <w:szCs w:val="20"/>
-        </w:rPr>
-        <w:t xml:space="preserve">an anti-theft/shoplifting program. </w:t>
+          <w:sz w:val="20"/>
+          <w:szCs w:val="20"/>
+        </w:rPr>
+        <w:t xml:space="preserve">The defendant shall report to the Office of Community Control to be fitted with a GPS Monitoring device and is excluded from coming within  of .</w:t>
+      </w:r>
+      <w:r>
+        <w:rPr>
+          <w:rFonts w:ascii="Palatino Linotype" w:hAnsi="Palatino Linotype"/>
+          <w:sz w:val="20"/>
+          <w:szCs w:val="20"/>
+        </w:rPr>
+        <w:t xml:space="preserve"/>
+      </w:r>
+      <w:r>
+        <w:rPr>
+          <w:rFonts w:ascii="Palatino Linotype" w:hAnsi="Palatino Linotype"/>
+          <w:sz w:val="20"/>
+          <w:szCs w:val="20"/>
+        </w:rPr>
+        <w:t xml:space="preserve"/>
       </w:r>
     </w:p>
     <w:p>
@@ -3378,586 +3408,40 @@
       <w:r>
         <w:rPr>
           <w:rFonts w:ascii="Palatino Linotype" w:hAnsi="Palatino Linotype"/>
-          <w:b/>
-          <w:bCs/>
-          <w:sz w:val="20"/>
-          <w:szCs w:val="20"/>
-        </w:rPr>
-        <w:t>Within 90 days provide proof of completion of</w:t>
-      </w:r>
-      <w:r>
-        <w:rPr>
-          <w:rFonts w:ascii="Palatino Linotype" w:hAnsi="Palatino Linotype"/>
-          <w:sz w:val="20"/>
-          <w:szCs w:val="20"/>
-        </w:rPr>
-        <w:t xml:space="preserve"> </w:t>
-      </w:r>
-      <w:r>
-        <w:rPr>
-          <w:rFonts w:ascii="Palatino Linotype" w:hAnsi="Palatino Linotype"/>
-          <w:b/>
-          <w:bCs/>
-          <w:sz w:val="20"/>
-          <w:szCs w:val="20"/>
-        </w:rPr>
-        <w:t>a domestic violence offender program.</w:t>
+          <w:sz w:val="20"/>
+          <w:szCs w:val="20"/>
+        </w:rPr>
+        <w:t xml:space="preserve">The defendant shall report daily to the Office of Community Control in the manner specified by the Office of Community Control.</w:t>
+      </w:r>
+      <w:r>
+        <w:rPr>
+          <w:rFonts w:ascii="Palatino Linotype" w:hAnsi="Palatino Linotype"/>
+          <w:sz w:val="20"/>
+          <w:szCs w:val="20"/>
+        </w:rPr>
+        <w:t xml:space="preserve"/>
+      </w:r>
+      <w:r>
+        <w:rPr>
+          <w:rFonts w:ascii="Palatino Linotype" w:hAnsi="Palatino Linotype"/>
+          <w:sz w:val="20"/>
+          <w:szCs w:val="20"/>
+        </w:rPr>
+        <w:t xml:space="preserve"/>
       </w:r>
     </w:p>
     <w:p>
       <w:pPr>
-        <w:pStyle w:val="ListParagraph"/>
-        <w:widowControl/>
-        <w:numPr>
-          <w:ilvl w:val="0"/>
-          <w:numId w:val="2"/>
-        </w:numPr>
-        <w:autoSpaceDE/>
-        <w:autoSpaceDN/>
-        <w:adjustRightInd/>
-        <w:jc w:val="both"/>
-        <w:rPr>
-          <w:rFonts w:ascii="Palatino Linotype" w:hAnsi="Palatino Linotype"/>
-          <w:b/>
-          <w:bCs/>
-          <w:sz w:val="20"/>
-          <w:szCs w:val="20"/>
-        </w:rPr>
-      </w:pPr>
-      <w:r>
-        <w:rPr>
-          <w:rFonts w:ascii="Palatino Linotype" w:hAnsi="Palatino Linotype"/>
-          <w:b/>
-          <w:bCs/>
-          <w:sz w:val="20"/>
-          <w:szCs w:val="20"/>
-        </w:rPr>
-        <w:t>Within 90 days obtain a mental health evaluation and comply with any treatment and/or counseling recommendations.  Defendant shall sign a release/consent to permit community control to obtain a copy of records.  Defendant shall provide community control with proof of monthly compliance.</w:t>
-      </w:r>
-    </w:p>
-    <w:p>
-      <w:pPr>
-        <w:pStyle w:val="ListParagraph"/>
-        <w:widowControl/>
-        <w:numPr>
-          <w:ilvl w:val="0"/>
-          <w:numId w:val="2"/>
-        </w:numPr>
-        <w:autoSpaceDE/>
-        <w:autoSpaceDN/>
-        <w:adjustRightInd/>
-        <w:jc w:val="both"/>
-        <w:rPr>
-          <w:rFonts w:ascii="Palatino Linotype" w:hAnsi="Palatino Linotype"/>
-          <w:b/>
-          <w:bCs/>
-          <w:sz w:val="20"/>
-          <w:szCs w:val="20"/>
-        </w:rPr>
-      </w:pPr>
-      <w:r>
-        <w:rPr>
-          <w:rFonts w:ascii="Palatino Linotype" w:hAnsi="Palatino Linotype"/>
-          <w:b/>
-          <w:bCs/>
-          <w:sz w:val="20"/>
-          <w:szCs w:val="20"/>
-        </w:rPr>
-        <w:t>Within 90 days provide proof of completion of</w:t>
-      </w:r>
-      <w:r>
-        <w:rPr>
-          <w:rFonts w:ascii="Palatino Linotype" w:hAnsi="Palatino Linotype"/>
-          <w:sz w:val="20"/>
-          <w:szCs w:val="20"/>
-        </w:rPr>
-        <w:t xml:space="preserve"> </w:t>
-      </w:r>
-      <w:r>
-        <w:rPr>
-          <w:rFonts w:ascii="Palatino Linotype" w:hAnsi="Palatino Linotype"/>
-          <w:b/>
-          <w:bCs/>
-          <w:sz w:val="20"/>
-          <w:szCs w:val="20"/>
-        </w:rPr>
-        <w:t>a class in anger management.</w:t>
-      </w:r>
-    </w:p>
-    <w:p>
-      <w:pPr>
-        <w:pStyle w:val="ListParagraph"/>
-        <w:widowControl/>
-        <w:numPr>
-          <w:ilvl w:val="0"/>
-          <w:numId w:val="2"/>
-        </w:numPr>
-        <w:autoSpaceDE/>
-        <w:autoSpaceDN/>
-        <w:adjustRightInd/>
-        <w:jc w:val="both"/>
-        <w:rPr>
-          <w:rFonts w:ascii="Palatino Linotype" w:hAnsi="Palatino Linotype"/>
-          <w:b/>
-          <w:bCs/>
-          <w:sz w:val="20"/>
-          <w:szCs w:val="20"/>
-        </w:rPr>
-      </w:pPr>
-      <w:r>
-        <w:rPr>
-          <w:rFonts w:ascii="Palatino Linotype" w:hAnsi="Palatino Linotype"/>
-          <w:sz w:val="20"/>
-          <w:szCs w:val="20"/>
-        </w:rPr>
-        <w:t>Within 60 days pay restitution of $</w:t>
-      </w:r>
-      <w:r>
-        <w:rPr>
-          <w:rFonts w:ascii="Palatino Linotype" w:hAnsi="Palatino Linotype"/>
-          <w:sz w:val="20"/>
-          <w:szCs w:val="20"/>
-          <w:u w:val="single"/>
-        </w:rPr>
-        <w:tab/>
-      </w:r>
-      <w:r>
-        <w:rPr>
-          <w:rFonts w:ascii="Palatino Linotype" w:hAnsi="Palatino Linotype"/>
-          <w:sz w:val="20"/>
-          <w:szCs w:val="20"/>
-          <w:u w:val="single"/>
-        </w:rPr>
-        <w:tab/>
-      </w:r>
-      <w:r>
-        <w:rPr>
-          <w:rFonts w:ascii="Palatino Linotype" w:hAnsi="Palatino Linotype"/>
-          <w:sz w:val="20"/>
-          <w:szCs w:val="20"/>
-          <w:u w:val="single"/>
-        </w:rPr>
-        <w:tab/>
-      </w:r>
-      <w:r>
-        <w:rPr>
-          <w:rFonts w:ascii="Palatino Linotype" w:hAnsi="Palatino Linotype"/>
-          <w:sz w:val="20"/>
-          <w:szCs w:val="20"/>
-        </w:rPr>
-        <w:t xml:space="preserve">, for which judgment is granted, through the Clerk’s office with cashier’s check or money order, payable to </w:t>
-      </w:r>
-      <w:r>
-        <w:rPr>
-          <w:rFonts w:ascii="Palatino Linotype" w:hAnsi="Palatino Linotype"/>
-          <w:sz w:val="20"/>
-          <w:szCs w:val="20"/>
-          <w:u w:val="single"/>
-        </w:rPr>
-        <w:tab/>
-      </w:r>
-      <w:r>
-        <w:rPr>
-          <w:rFonts w:ascii="Palatino Linotype" w:hAnsi="Palatino Linotype"/>
-          <w:sz w:val="20"/>
-          <w:szCs w:val="20"/>
-          <w:u w:val="single"/>
-        </w:rPr>
-        <w:tab/>
-      </w:r>
-      <w:r>
-        <w:rPr>
-          <w:rFonts w:ascii="Palatino Linotype" w:hAnsi="Palatino Linotype"/>
-          <w:sz w:val="20"/>
-          <w:szCs w:val="20"/>
-          <w:u w:val="single"/>
-        </w:rPr>
-        <w:tab/>
-      </w:r>
-      <w:r>
-        <w:rPr>
-          <w:rFonts w:ascii="Palatino Linotype" w:hAnsi="Palatino Linotype"/>
-          <w:sz w:val="20"/>
-          <w:szCs w:val="20"/>
-          <w:u w:val="single"/>
-        </w:rPr>
-        <w:tab/>
-      </w:r>
-      <w:r>
-        <w:rPr>
-          <w:rFonts w:ascii="Palatino Linotype" w:hAnsi="Palatino Linotype"/>
-          <w:sz w:val="20"/>
-          <w:szCs w:val="20"/>
-        </w:rPr>
-        <w:t xml:space="preserve">.  The Court ORDERS that any payments made by Defendant be first directed toward the payment of restitution.  </w:t>
-      </w:r>
-    </w:p>
-    <w:p>
-      <w:pPr>
-        <w:pStyle w:val="ListParagraph"/>
-        <w:widowControl/>
-        <w:numPr>
-          <w:ilvl w:val="0"/>
-          <w:numId w:val="2"/>
-        </w:numPr>
-        <w:autoSpaceDE/>
-        <w:autoSpaceDN/>
-        <w:adjustRightInd/>
-        <w:jc w:val="both"/>
-        <w:rPr>
-          <w:rFonts w:ascii="Palatino Linotype" w:hAnsi="Palatino Linotype"/>
-          <w:b/>
-          <w:bCs/>
-          <w:sz w:val="20"/>
-          <w:szCs w:val="20"/>
-        </w:rPr>
-      </w:pPr>
-      <w:commentRangeStart w:id="2"/>
-      <w:r>
-        <w:rPr>
-          <w:rFonts w:ascii="Palatino Linotype" w:hAnsi="Palatino Linotype"/>
-          <w:sz w:val="20"/>
-          <w:szCs w:val="20"/>
-        </w:rPr>
-        <w:t>Not possess/consume/purchase any alcoholic beverages or drugs of abuse.</w:t>
-      </w:r>
-    </w:p>
-    <w:p>
-      <w:pPr>
-        <w:pStyle w:val="ListParagraph"/>
-        <w:widowControl/>
-        <w:numPr>
-          <w:ilvl w:val="0"/>
-          <w:numId w:val="2"/>
-        </w:numPr>
-        <w:autoSpaceDE/>
-        <w:autoSpaceDN/>
-        <w:adjustRightInd/>
-        <w:jc w:val="both"/>
-        <w:rPr>
-          <w:rFonts w:ascii="Palatino Linotype" w:hAnsi="Palatino Linotype"/>
-          <w:b/>
-          <w:bCs/>
-          <w:sz w:val="20"/>
-          <w:szCs w:val="20"/>
-        </w:rPr>
-      </w:pPr>
-      <w:r>
-        <w:rPr>
-          <w:rFonts w:ascii="Palatino Linotype" w:hAnsi="Palatino Linotype"/>
-          <w:sz w:val="20"/>
-          <w:szCs w:val="20"/>
-        </w:rPr>
-        <w:t xml:space="preserve">Submit to alcohol/drug testing at the request of community control or any other law enforcement officer. </w:t>
-      </w:r>
-      <w:commentRangeEnd w:id="2"/>
-      <w:r>
-        <w:rPr>
-          <w:rStyle w:val="CommentReference"/>
-          <w:rFonts w:ascii="Palatino Linotype" w:hAnsi="Palatino Linotype"/>
-          <w:sz w:val="20"/>
-          <w:szCs w:val="20"/>
-        </w:rPr>
-        <w:commentReference w:id="2"/>
-      </w:r>
-    </w:p>
-    <w:p>
-      <w:pPr>
-        <w:pStyle w:val="ListParagraph"/>
-        <w:widowControl/>
-        <w:numPr>
-          <w:ilvl w:val="0"/>
-          <w:numId w:val="2"/>
-        </w:numPr>
-        <w:autoSpaceDE/>
-        <w:autoSpaceDN/>
-        <w:adjustRightInd/>
-        <w:jc w:val="both"/>
-        <w:rPr>
-          <w:rFonts w:ascii="Palatino Linotype" w:hAnsi="Palatino Linotype"/>
-          <w:b/>
-          <w:bCs/>
-          <w:sz w:val="20"/>
-          <w:szCs w:val="20"/>
-        </w:rPr>
-      </w:pPr>
-      <w:r>
-        <w:rPr>
-          <w:rFonts w:ascii="Palatino Linotype" w:hAnsi="Palatino Linotype"/>
-          <w:sz w:val="20"/>
-          <w:szCs w:val="20"/>
-        </w:rPr>
-        <w:t xml:space="preserve">Submit to continuous alcohol monitoring as directed by community control for </w:t>
-      </w:r>
-      <w:r>
-        <w:rPr>
-          <w:rFonts w:ascii="Palatino Linotype" w:hAnsi="Palatino Linotype"/>
-          <w:sz w:val="20"/>
-          <w:szCs w:val="20"/>
-          <w:u w:val="single"/>
-        </w:rPr>
-        <w:tab/>
-      </w:r>
-      <w:r>
-        <w:rPr>
-          <w:rFonts w:ascii="Palatino Linotype" w:hAnsi="Palatino Linotype"/>
-          <w:sz w:val="20"/>
-          <w:szCs w:val="20"/>
-          <w:u w:val="single"/>
-        </w:rPr>
-        <w:tab/>
-      </w:r>
-      <w:r>
-        <w:rPr>
-          <w:rFonts w:ascii="Palatino Linotype" w:hAnsi="Palatino Linotype"/>
-          <w:sz w:val="20"/>
-          <w:szCs w:val="20"/>
-          <w:u w:val="single"/>
-        </w:rPr>
-        <w:tab/>
-      </w:r>
-      <w:r>
-        <w:rPr>
-          <w:rFonts w:ascii="Palatino Linotype" w:hAnsi="Palatino Linotype"/>
-          <w:sz w:val="20"/>
-          <w:szCs w:val="20"/>
-        </w:rPr>
-        <w:t xml:space="preserve"> days.  </w:t>
-      </w:r>
-    </w:p>
-    <w:p>
-      <w:pPr>
-        <w:pStyle w:val="ListParagraph"/>
-        <w:widowControl/>
-        <w:numPr>
-          <w:ilvl w:val="0"/>
-          <w:numId w:val="2"/>
-        </w:numPr>
-        <w:autoSpaceDE/>
-        <w:autoSpaceDN/>
-        <w:adjustRightInd/>
-        <w:jc w:val="both"/>
-        <w:rPr>
-          <w:rFonts w:ascii="Palatino Linotype" w:hAnsi="Palatino Linotype"/>
-          <w:b/>
-          <w:bCs/>
-          <w:sz w:val="20"/>
-          <w:szCs w:val="20"/>
-        </w:rPr>
-      </w:pPr>
-      <w:commentRangeStart w:id="3"/>
-      <w:r>
-        <w:rPr>
-          <w:rFonts w:ascii="Palatino Linotype" w:hAnsi="Palatino Linotype"/>
-          <w:sz w:val="20"/>
-          <w:szCs w:val="20"/>
-        </w:rPr>
-        <w:t>If the Court grants driving privileges, provide proof to community control of installation of a certified ignition interlock device within 30 days of the issuance of such privileges.  Defendant shall only operate vehicles equipped with a certified ignition interlock device.</w:t>
-      </w:r>
-      <w:commentRangeEnd w:id="3"/>
-      <w:r>
-        <w:rPr>
-          <w:rStyle w:val="CommentReference"/>
-          <w:rFonts w:ascii="Palatino Linotype" w:hAnsi="Palatino Linotype"/>
-          <w:sz w:val="20"/>
-          <w:szCs w:val="20"/>
-        </w:rPr>
-        <w:commentReference w:id="3"/>
-      </w:r>
-    </w:p>
-    <w:p>
-      <w:pPr>
-        <w:pStyle w:val="ListParagraph"/>
-        <w:widowControl/>
-        <w:numPr>
-          <w:ilvl w:val="0"/>
-          <w:numId w:val="2"/>
-        </w:numPr>
-        <w:autoSpaceDE/>
-        <w:autoSpaceDN/>
-        <w:adjustRightInd/>
-        <w:jc w:val="both"/>
-        <w:rPr>
-          <w:rFonts w:ascii="Palatino Linotype" w:hAnsi="Palatino Linotype"/>
-          <w:b/>
-          <w:bCs/>
-          <w:sz w:val="20"/>
-          <w:szCs w:val="20"/>
-        </w:rPr>
-      </w:pPr>
-      <w:r>
-        <w:rPr>
-          <w:rFonts w:ascii="Palatino Linotype" w:hAnsi="Palatino Linotype"/>
-          <w:sz w:val="20"/>
-          <w:szCs w:val="20"/>
-        </w:rPr>
-        <w:t xml:space="preserve">Within 90 days show completion of </w:t>
-      </w:r>
-      <w:r>
-        <w:rPr>
-          <w:rFonts w:ascii="Palatino Linotype" w:hAnsi="Palatino Linotype"/>
-          <w:sz w:val="20"/>
-          <w:szCs w:val="20"/>
-          <w:u w:val="single"/>
-        </w:rPr>
-        <w:tab/>
-      </w:r>
-      <w:r>
-        <w:rPr>
-          <w:rFonts w:ascii="Palatino Linotype" w:hAnsi="Palatino Linotype"/>
-          <w:sz w:val="20"/>
-          <w:szCs w:val="20"/>
-          <w:u w:val="single"/>
-        </w:rPr>
-        <w:tab/>
-      </w:r>
-      <w:commentRangeStart w:id="4"/>
-      <w:r>
-        <w:rPr>
-          <w:rFonts w:ascii="Palatino Linotype" w:hAnsi="Palatino Linotype"/>
-          <w:sz w:val="20"/>
-          <w:szCs w:val="20"/>
-          <w:u w:val="single"/>
-        </w:rPr>
-        <w:tab/>
-      </w:r>
-      <w:commentRangeEnd w:id="4"/>
-      <w:r>
-        <w:rPr>
-          <w:rStyle w:val="CommentReference"/>
-          <w:rFonts w:ascii="Palatino Linotype" w:hAnsi="Palatino Linotype"/>
-          <w:sz w:val="20"/>
-          <w:szCs w:val="20"/>
-        </w:rPr>
-        <w:commentReference w:id="4"/>
-      </w:r>
-      <w:r>
-        <w:rPr>
-          <w:rFonts w:ascii="Palatino Linotype" w:hAnsi="Palatino Linotype"/>
-          <w:sz w:val="20"/>
-          <w:szCs w:val="20"/>
-        </w:rPr>
-        <w:t xml:space="preserve"> hours of community service in addition to any hours that may be worked to satisfy fines and costs. </w:t>
-      </w:r>
-    </w:p>
-    <w:p>
-      <w:pPr>
-        <w:pStyle w:val="ListParagraph"/>
-        <w:widowControl/>
-        <w:numPr>
-          <w:ilvl w:val="0"/>
-          <w:numId w:val="2"/>
-        </w:numPr>
-        <w:autoSpaceDE/>
-        <w:autoSpaceDN/>
-        <w:adjustRightInd/>
-        <w:jc w:val="both"/>
-        <w:rPr>
-          <w:rFonts w:ascii="Palatino Linotype" w:hAnsi="Palatino Linotype"/>
-          <w:b/>
-          <w:bCs/>
-          <w:sz w:val="20"/>
-          <w:szCs w:val="20"/>
-        </w:rPr>
-      </w:pPr>
-      <w:r>
-        <w:rPr>
-          <w:rFonts w:ascii="Palatino Linotype" w:hAnsi="Palatino Linotype"/>
-          <w:sz w:val="20"/>
-          <w:szCs w:val="20"/>
-        </w:rPr>
-        <w:lastRenderedPageBreak/>
-        <w:t xml:space="preserve">Submit to electronic monitored house arrest for </w:t>
-      </w:r>
-      <w:r>
-        <w:rPr>
-          <w:rFonts w:ascii="Palatino Linotype" w:hAnsi="Palatino Linotype"/>
-          <w:sz w:val="20"/>
-          <w:szCs w:val="20"/>
-          <w:u w:val="single"/>
-        </w:rPr>
-        <w:tab/>
-      </w:r>
-      <w:r>
-        <w:rPr>
-          <w:rFonts w:ascii="Palatino Linotype" w:hAnsi="Palatino Linotype"/>
-          <w:sz w:val="20"/>
-          <w:szCs w:val="20"/>
-          <w:u w:val="single"/>
-        </w:rPr>
-        <w:tab/>
-      </w:r>
-      <w:r>
-        <w:rPr>
-          <w:rFonts w:ascii="Palatino Linotype" w:hAnsi="Palatino Linotype"/>
-          <w:sz w:val="20"/>
-          <w:szCs w:val="20"/>
-        </w:rPr>
-        <w:t xml:space="preserve"> days/months, effective upon hook-up by, and under the supervision of the Office of Community Control.  The Court </w:t>
-      </w:r>
-    </w:p>
-    <w:p>
-      <w:pPr>
-        <w:pStyle w:val="ListParagraph"/>
-        <w:widowControl/>
-        <w:numPr>
-          <w:ilvl w:val="0"/>
-          <w:numId w:val="2"/>
-        </w:numPr>
-        <w:autoSpaceDE/>
-        <w:autoSpaceDN/>
-        <w:adjustRightInd/>
-        <w:jc w:val="both"/>
-        <w:rPr>
-          <w:rFonts w:ascii="Palatino Linotype" w:hAnsi="Palatino Linotype"/>
-          <w:b/>
-          <w:bCs/>
-          <w:sz w:val="20"/>
-          <w:szCs w:val="20"/>
-        </w:rPr>
-      </w:pPr>
-      <w:commentRangeStart w:id="5"/>
-      <w:r>
-        <w:rPr>
-          <w:rFonts w:ascii="Palatino Linotype" w:hAnsi="Palatino Linotype"/>
-          <w:sz w:val="20"/>
-          <w:szCs w:val="20"/>
-        </w:rPr>
-        <w:t xml:space="preserve">Other</w:t>
-      </w:r>
-      <w:commentRangeEnd w:id="5"/>
-      <w:r>
-        <w:rPr>
-          <w:rStyle w:val="CommentReference"/>
-          <w:rFonts w:ascii="Palatino Linotype" w:hAnsi="Palatino Linotype"/>
-          <w:sz w:val="20"/>
-          <w:szCs w:val="20"/>
-        </w:rPr>
-        <w:commentReference w:id="5"/>
-      </w:r>
-    </w:p>
-    <w:p>
-      <w:pPr>
         <w:spacing w:line="276" w:lineRule="auto"/>
         <w:jc w:val="both"/>
         <w:rPr>
           <w:rFonts w:ascii="Palatino Linotype" w:hAnsi="Palatino Linotype"/>
-          <w:b/>
-          <w:sz w:val="20"/>
-          <w:szCs w:val="20"/>
-        </w:rPr>
-      </w:pPr>
-    </w:p>
-    <w:p>
-      <w:pPr>
-        <w:spacing w:line="276" w:lineRule="auto"/>
-        <w:jc w:val="both"/>
-        <w:rPr>
-          <w:rFonts w:ascii="Palatino Linotype" w:hAnsi="Palatino Linotype"/>
-          <w:sz w:val="20"/>
-          <w:szCs w:val="20"/>
-        </w:rPr>
-      </w:pPr>
+          <w:sz w:val="20"/>
+          <w:szCs w:val="20"/>
+        </w:rPr>
+      </w:pPr>
+      <w:bookmarkStart w:id="0" w:name="_GoBack"/>
+      <w:bookmarkEnd w:id="0"/>
     </w:p>
     <w:p>
       <w:pPr>
@@ -4260,8 +3744,8 @@
       </w:pPr>
     </w:p>
     <w:sectPr>
-      <w:headerReference w:type="default" r:id="rId9"/>
-      <w:footerReference w:type="default" r:id="rId10"/>
+      <w:headerReference w:type="default" r:id="rId8"/>
+      <w:footerReference w:type="default" r:id="rId9"/>
       <w:pgSz w:w="12240" w:h="15840"/>
       <w:pgMar w:top="1440" w:right="1080" w:bottom="1440" w:left="1080" w:header="720" w:footer="720" w:gutter="0"/>
       <w:cols w:space="720"/>
@@ -4272,116 +3756,22 @@
 </w:document>
 </file>
 
-<file path=word/comments.xml><?xml version="1.0" encoding="utf-8"?>
-<w:comments xmlns:wpc="http://schemas.microsoft.com/office/word/2010/wordprocessingCanvas" xmlns:mc="http://schemas.openxmlformats.org/markup-compatibility/2006" xmlns:o="urn:schemas-microsoft-com:office:office" xmlns:r="http://schemas.openxmlformats.org/officeDocument/2006/relationships" xmlns:m="http://schemas.openxmlformats.org/officeDocument/2006/math" xmlns:v="urn:schemas-microsoft-com:vml" xmlns:wp14="http://schemas.microsoft.com/office/word/2010/wordprocessingDrawing" xmlns:wp="http://schemas.openxmlformats.org/drawingml/2006/wordprocessingDrawing" xmlns:w10="urn:schemas-microsoft-com:office:word" xmlns:w="http://schemas.openxmlformats.org/wordprocessingml/2006/main" xmlns:w14="http://schemas.microsoft.com/office/word/2010/wordml" xmlns:wpg="http://schemas.microsoft.com/office/word/2010/wordprocessingGroup" xmlns:wpi="http://schemas.microsoft.com/office/word/2010/wordprocessingInk" xmlns:wne="http://schemas.microsoft.com/office/word/2006/wordml" xmlns:wps="http://schemas.microsoft.com/office/word/2010/wordprocessingShape" mc:Ignorable="w14 wp14">
-  <w:comment w:id="0" w:author="Amanda Bunner" w:date="2022-01-04T05:28:00Z" w:initials="AB">
-    <w:p>
-      <w:pPr>
-        <w:pStyle w:val="CommentText"/>
-      </w:pPr>
-      <w:r>
-        <w:rPr>
-          <w:rStyle w:val="CommentReference"/>
-        </w:rPr>
-        <w:annotationRef/>
-      </w:r>
-      <w:r>
-        <w:t xml:space="preserve">We would like to have this include a specific reference to the list of conditions they are given by community control.  What is the document called?  </w:t>
-      </w:r>
-    </w:p>
-    <w:p>
-      <w:pPr>
-        <w:pStyle w:val="CommentText"/>
-      </w:pPr>
-    </w:p>
-    <w:p>
-      <w:pPr>
-        <w:pStyle w:val="CommentText"/>
-      </w:pPr>
-      <w:r>
-        <w:t>Can we make copies of the document available in the courtroom and at the jail?</w:t>
-      </w:r>
-    </w:p>
-  </w:comment>
-  <w:comment w:id="2" w:author="Amanda Bunner" w:date="2022-01-04T05:28:00Z" w:initials="AB">
-    <w:p>
-      <w:pPr>
-        <w:pStyle w:val="CommentText"/>
-      </w:pPr>
-      <w:r>
-        <w:rPr>
-          <w:rStyle w:val="CommentReference"/>
-        </w:rPr>
-        <w:annotationRef/>
-      </w:r>
-      <w:r>
-        <w:t>These should always appear together.</w:t>
-      </w:r>
-    </w:p>
-  </w:comment>
-  <w:comment w:id="3" w:author="Mandy Bunner" w:date="2022-01-04T05:28:00Z" w:initials="MB">
-    <w:p>
-      <w:r>
-        <w:rPr>
-          <w:rStyle w:val="CommentReference"/>
-        </w:rPr>
-        <w:annotationRef/>
-      </w:r>
-      <w:r>
-        <w:rPr>
-          <w:sz w:val="20"/>
-          <w:szCs w:val="20"/>
-        </w:rPr>
-        <w:t>Only if at least 2nd OVI and even then still optional</w:t>
-      </w:r>
-    </w:p>
-    <w:p>
-      <w:pPr>
-        <w:pStyle w:val="CommentText"/>
-      </w:pPr>
-    </w:p>
-  </w:comment>
-  <w:comment w:id="4" w:author="Mandy Bunner" w:date="2022-01-04T05:28:00Z" w:initials="MB">
-    <w:p>
-      <w:pPr>
-        <w:pStyle w:val="CommentText"/>
-      </w:pPr>
-      <w:r>
-        <w:rPr>
-          <w:rStyle w:val="CommentReference"/>
-        </w:rPr>
-        <w:annotationRef/>
-      </w:r>
-      <w:r>
-        <w:t>Per 2929.27(A</w:t>
-      </w:r>
-      <w:proofErr w:type="gramStart"/>
-      <w:r>
-        <w:t>)(</w:t>
-      </w:r>
-      <w:proofErr w:type="gramEnd"/>
-      <w:r>
-        <w:t>3), not to exceed 500 hours of M1, and 200 hours for M2-4</w:t>
-      </w:r>
-    </w:p>
-  </w:comment>
-  <w:comment w:id="5" w:author="Mandy Bunner" w:date="2022-01-04T05:28:00Z" w:initials="MB">
-    <w:p>
-      <w:pPr>
-        <w:pStyle w:val="CommentText"/>
-      </w:pPr>
-      <w:r>
-        <w:rPr>
-          <w:rStyle w:val="CommentReference"/>
-        </w:rPr>
-        <w:annotationRef/>
-      </w:r>
-      <w:r>
-        <w:t>Should just be a fillable box in the program</w:t>
-      </w:r>
-    </w:p>
-  </w:comment>
-</w:comments>
+<file path=word/commentsExtended.xml><?xml version="1.0" encoding="utf-8"?>
+<w15:commentsEx xmlns:wpc="http://schemas.microsoft.com/office/word/2010/wordprocessingCanvas" xmlns:cx="http://schemas.microsoft.com/office/drawing/2014/chartex" xmlns:cx1="http://schemas.microsoft.com/office/drawing/2015/9/8/chartex" xmlns:cx2="http://schemas.microsoft.com/office/drawing/2015/10/21/chartex" xmlns:cx3="http://schemas.microsoft.com/office/drawing/2016/5/9/chartex" xmlns:cx4="http://schemas.microsoft.com/office/drawing/2016/5/10/chartex" xmlns:cx5="http://schemas.microsoft.com/office/drawing/2016/5/11/chartex" xmlns:cx6="http://schemas.microsoft.com/office/drawing/2016/5/12/chartex" xmlns:cx7="http://schemas.microsoft.com/office/drawing/2016/5/13/chartex" xmlns:cx8="http://schemas.microsoft.com/office/drawing/2016/5/14/chartex" xmlns:mc="http://schemas.openxmlformats.org/markup-compatibility/2006" xmlns:aink="http://schemas.microsoft.com/office/drawing/2016/ink" xmlns:am3d="http://schemas.microsoft.com/office/drawing/2017/model3d" xmlns:o="urn:schemas-microsoft-com:office:office" xmlns:r="http://schemas.openxmlformats.org/officeDocument/2006/relationships" xmlns:m="http://schemas.openxmlformats.org/officeDocument/2006/math" xmlns:v="urn:schemas-microsoft-com:vml" xmlns:wp14="http://schemas.microsoft.com/office/word/2010/wordprocessingDrawing" xmlns:wp="http://schemas.openxmlformats.org/drawingml/2006/wordprocessingDrawing" xmlns:w10="urn:schemas-microsoft-com:office:word" xmlns:w="http://schemas.openxmlformats.org/wordprocessingml/2006/main" xmlns:w14="http://schemas.microsoft.com/office/word/2010/wordml" xmlns:w15="http://schemas.microsoft.com/office/word/2012/wordml" xmlns:w16cex="http://schemas.microsoft.com/office/word/2018/wordml/cex" xmlns:w16cid="http://schemas.microsoft.com/office/word/2016/wordml/cid" xmlns:w16="http://schemas.microsoft.com/office/word/2018/wordml" xmlns:w16se="http://schemas.microsoft.com/office/word/2015/wordml/symex" xmlns:wpg="http://schemas.microsoft.com/office/word/2010/wordprocessingGroup" xmlns:wpi="http://schemas.microsoft.com/office/word/2010/wordprocessingInk" xmlns:wne="http://schemas.microsoft.com/office/word/2006/wordml" xmlns:wps="http://schemas.microsoft.com/office/word/2010/wordprocessingShape" mc:Ignorable="w14 w15 w16se w16cid w16 w16cex wp14">
+  <w15:commentEx w15:paraId="4CD3D7F6" w15:done="0"/>
+  <w15:commentEx w15:paraId="7E2F0EFE" w15:done="0"/>
+  <w15:commentEx w15:paraId="6E5F1B3C" w15:done="0"/>
+  <w15:commentEx w15:paraId="51A4BB77" w15:done="0"/>
+</w15:commentsEx>
+</file>
+
+<file path=word/commentsIds.xml><?xml version="1.0" encoding="utf-8"?>
+<w16cid:commentsIds xmlns:wpc="http://schemas.microsoft.com/office/word/2010/wordprocessingCanvas" xmlns:cx="http://schemas.microsoft.com/office/drawing/2014/chartex" xmlns:cx1="http://schemas.microsoft.com/office/drawing/2015/9/8/chartex" xmlns:cx2="http://schemas.microsoft.com/office/drawing/2015/10/21/chartex" xmlns:cx3="http://schemas.microsoft.com/office/drawing/2016/5/9/chartex" xmlns:cx4="http://schemas.microsoft.com/office/drawing/2016/5/10/chartex" xmlns:cx5="http://schemas.microsoft.com/office/drawing/2016/5/11/chartex" xmlns:cx6="http://schemas.microsoft.com/office/drawing/2016/5/12/chartex" xmlns:cx7="http://schemas.microsoft.com/office/drawing/2016/5/13/chartex" xmlns:cx8="http://schemas.microsoft.com/office/drawing/2016/5/14/chartex" xmlns:mc="http://schemas.openxmlformats.org/markup-compatibility/2006" xmlns:aink="http://schemas.microsoft.com/office/drawing/2016/ink" xmlns:am3d="http://schemas.microsoft.com/office/drawing/2017/model3d" xmlns:o="urn:schemas-microsoft-com:office:office" xmlns:r="http://schemas.openxmlformats.org/officeDocument/2006/relationships" xmlns:m="http://schemas.openxmlformats.org/officeDocument/2006/math" xmlns:v="urn:schemas-microsoft-com:vml" xmlns:wp14="http://schemas.microsoft.com/office/word/2010/wordprocessingDrawing" xmlns:wp="http://schemas.openxmlformats.org/drawingml/2006/wordprocessingDrawing" xmlns:w10="urn:schemas-microsoft-com:office:word" xmlns:w="http://schemas.openxmlformats.org/wordprocessingml/2006/main" xmlns:w14="http://schemas.microsoft.com/office/word/2010/wordml" xmlns:w15="http://schemas.microsoft.com/office/word/2012/wordml" xmlns:w16cex="http://schemas.microsoft.com/office/word/2018/wordml/cex" xmlns:w16cid="http://schemas.microsoft.com/office/word/2016/wordml/cid" xmlns:w16="http://schemas.microsoft.com/office/word/2018/wordml" xmlns:w16se="http://schemas.microsoft.com/office/word/2015/wordml/symex" xmlns:wpg="http://schemas.microsoft.com/office/word/2010/wordprocessingGroup" xmlns:wpi="http://schemas.microsoft.com/office/word/2010/wordprocessingInk" xmlns:wne="http://schemas.microsoft.com/office/word/2006/wordml" xmlns:wps="http://schemas.microsoft.com/office/word/2010/wordprocessingShape" mc:Ignorable="w14 w15 w16se w16cid w16 w16cex wp14">
+  <w16cid:commentId w16cid:paraId="4CD3D7F6" w16cid:durableId="257FDCE8"/>
+  <w16cid:commentId w16cid:paraId="7E2F0EFE" w16cid:durableId="257FDCE9"/>
+  <w16cid:commentId w16cid:paraId="6E5F1B3C" w16cid:durableId="257FDCEA"/>
+  <w16cid:commentId w16cid:paraId="51A4BB77" w16cid:durableId="257FDCEB"/>
+</w16cid:commentsIds>
 </file>
 
 <file path=word/endnotes.xml><?xml version="1.0" encoding="utf-8"?>
@@ -4745,6 +4135,17 @@
 </w:numbering>
 </file>
 
+<file path=word/people.xml><?xml version="1.0" encoding="utf-8"?>
+<w15:people xmlns:wpc="http://schemas.microsoft.com/office/word/2010/wordprocessingCanvas" xmlns:cx="http://schemas.microsoft.com/office/drawing/2014/chartex" xmlns:cx1="http://schemas.microsoft.com/office/drawing/2015/9/8/chartex" xmlns:cx2="http://schemas.microsoft.com/office/drawing/2015/10/21/chartex" xmlns:cx3="http://schemas.microsoft.com/office/drawing/2016/5/9/chartex" xmlns:cx4="http://schemas.microsoft.com/office/drawing/2016/5/10/chartex" xmlns:cx5="http://schemas.microsoft.com/office/drawing/2016/5/11/chartex" xmlns:cx6="http://schemas.microsoft.com/office/drawing/2016/5/12/chartex" xmlns:cx7="http://schemas.microsoft.com/office/drawing/2016/5/13/chartex" xmlns:cx8="http://schemas.microsoft.com/office/drawing/2016/5/14/chartex" xmlns:mc="http://schemas.openxmlformats.org/markup-compatibility/2006" xmlns:aink="http://schemas.microsoft.com/office/drawing/2016/ink" xmlns:am3d="http://schemas.microsoft.com/office/drawing/2017/model3d" xmlns:o="urn:schemas-microsoft-com:office:office" xmlns:r="http://schemas.openxmlformats.org/officeDocument/2006/relationships" xmlns:m="http://schemas.openxmlformats.org/officeDocument/2006/math" xmlns:v="urn:schemas-microsoft-com:vml" xmlns:wp14="http://schemas.microsoft.com/office/word/2010/wordprocessingDrawing" xmlns:wp="http://schemas.openxmlformats.org/drawingml/2006/wordprocessingDrawing" xmlns:w10="urn:schemas-microsoft-com:office:word" xmlns:w="http://schemas.openxmlformats.org/wordprocessingml/2006/main" xmlns:w14="http://schemas.microsoft.com/office/word/2010/wordml" xmlns:w15="http://schemas.microsoft.com/office/word/2012/wordml" xmlns:w16cex="http://schemas.microsoft.com/office/word/2018/wordml/cex" xmlns:w16cid="http://schemas.microsoft.com/office/word/2016/wordml/cid" xmlns:w16="http://schemas.microsoft.com/office/word/2018/wordml" xmlns:w16se="http://schemas.microsoft.com/office/word/2015/wordml/symex" xmlns:wpg="http://schemas.microsoft.com/office/word/2010/wordprocessingGroup" xmlns:wpi="http://schemas.microsoft.com/office/word/2010/wordprocessingInk" xmlns:wne="http://schemas.microsoft.com/office/word/2006/wordml" xmlns:wps="http://schemas.microsoft.com/office/word/2010/wordprocessingShape" mc:Ignorable="w14 w15 w16se w16cid w16 w16cex wp14">
+  <w15:person w15:author="Amanda Bunner">
+    <w15:presenceInfo w15:providerId="AD" w15:userId="S::abunner@municipalcourt.org::eb91d435-d6fc-42bd-9750-3e984bc05426"/>
+  </w15:person>
+  <w15:person w15:author="Mandy Bunner">
+    <w15:presenceInfo w15:providerId="AD" w15:userId="S::mandy@mbmphotos.com::0e69a378-8fb7-4e0c-a5ba-f5d59ed64085"/>
+  </w15:person>
+</w15:people>
+</file>
+
 <file path=word/styles.xml><?xml version="1.0" encoding="utf-8"?>
 <w:styles xmlns:mc="http://schemas.openxmlformats.org/markup-compatibility/2006" xmlns:r="http://schemas.openxmlformats.org/officeDocument/2006/relationships" xmlns:w="http://schemas.openxmlformats.org/wordprocessingml/2006/main" xmlns:w14="http://schemas.microsoft.com/office/word/2010/wordml" mc:Ignorable="w14">
   <w:docDefaults>
@@ -4789,7 +4190,7 @@
     <w:lsdException w:name="Subtitle" w:semiHidden="0" w:uiPriority="11" w:unhideWhenUsed="0" w:qFormat="1"/>
     <w:lsdException w:name="Strong" w:semiHidden="0" w:uiPriority="22" w:unhideWhenUsed="0" w:qFormat="1"/>
     <w:lsdException w:name="Emphasis" w:semiHidden="0" w:uiPriority="20" w:unhideWhenUsed="0" w:qFormat="1"/>
-    <w:lsdException w:name="Table Grid" w:semiHidden="0" w:uiPriority="59" w:unhideWhenUsed="0"/>
+    <w:lsdException w:name="Table Grid" w:uiPriority="59"/>
     <w:lsdException w:name="Placeholder Text" w:unhideWhenUsed="0"/>
     <w:lsdException w:name="No Spacing" w:semiHidden="0" w:uiPriority="1" w:unhideWhenUsed="0" w:qFormat="1"/>
     <w:lsdException w:name="Light Shading" w:semiHidden="0" w:uiPriority="60" w:unhideWhenUsed="0"/>
@@ -5149,7 +4550,7 @@
     <w:lsdException w:name="Subtitle" w:semiHidden="0" w:uiPriority="11" w:unhideWhenUsed="0" w:qFormat="1"/>
     <w:lsdException w:name="Strong" w:semiHidden="0" w:uiPriority="22" w:unhideWhenUsed="0" w:qFormat="1"/>
     <w:lsdException w:name="Emphasis" w:semiHidden="0" w:uiPriority="20" w:unhideWhenUsed="0" w:qFormat="1"/>
-    <w:lsdException w:name="Table Grid" w:semiHidden="0" w:uiPriority="59" w:unhideWhenUsed="0"/>
+    <w:lsdException w:name="Table Grid" w:uiPriority="59"/>
     <w:lsdException w:name="Placeholder Text" w:unhideWhenUsed="0"/>
     <w:lsdException w:name="No Spacing" w:semiHidden="0" w:uiPriority="1" w:unhideWhenUsed="0" w:qFormat="1"/>
     <w:lsdException w:name="Light Shading" w:semiHidden="0" w:uiPriority="60" w:unhideWhenUsed="0"/>

</xml_diff>

<commit_message>
Fixed Not Guilty Bond tests.
</commit_message>
<xml_diff>
--- a/resources/Saved/21TRD09200_Traffic Judgment Entry.docx
+++ b/resources/Saved/21TRD09200_Traffic Judgment Entry.docx
@@ -464,6 +464,7 @@
         <w:jc w:val="center"/>
         <w:rPr>
           <w:rFonts w:ascii="Palatino Linotype" w:hAnsi="Palatino Linotype"/>
+          <w:bCs/>
           <w:sz w:val="20"/>
           <w:szCs w:val="20"/>
         </w:rPr>
@@ -477,7 +478,40 @@
           <w:szCs w:val="20"/>
           <w:u w:val="single"/>
         </w:rPr>
-        <w:t xml:space="preserve">FINAL JUDGMENT ENTRY</w:t>
+        <w:t>MAGISTRATE</w:t>
+      </w:r>
+      <w:r>
+        <w:rPr>
+          <w:rFonts w:ascii="Palatino Linotype" w:hAnsi="Palatino Linotype"/>
+          <w:b/>
+          <w:bCs/>
+          <w:sz w:val="20"/>
+          <w:szCs w:val="20"/>
+          <w:u w:val="single"/>
+        </w:rPr>
+        <w:t>’S</w:t>
+      </w:r>
+      <w:r>
+        <w:rPr>
+          <w:rFonts w:ascii="Palatino Linotype" w:hAnsi="Palatino Linotype"/>
+          <w:b/>
+          <w:bCs/>
+          <w:sz w:val="20"/>
+          <w:szCs w:val="20"/>
+          <w:u w:val="single"/>
+        </w:rPr>
+        <w:t xml:space="preserve"> </w:t>
+      </w:r>
+      <w:r>
+        <w:rPr>
+          <w:rFonts w:ascii="Palatino Linotype" w:hAnsi="Palatino Linotype"/>
+          <w:b/>
+          <w:bCs/>
+          <w:sz w:val="20"/>
+          <w:szCs w:val="20"/>
+          <w:u w:val="single"/>
+        </w:rPr>
+        <w:t xml:space="preserve">DECISION</w:t>
       </w:r>
     </w:p>
     <w:p>
@@ -2154,416 +2188,6 @@
           </w:p>
         </w:tc>
       </w:tr>
-      <w:tr>
-        <w:trPr>
-          <w:jc w:val="center"/>
-        </w:trPr>
-        <w:tc>
-          <w:tcPr>
-            <w:tcW w:w="1801" w:type="dxa"/>
-          </w:tcPr>
-          <w:p>
-            <w:pPr>
-              <w:tabs>
-                <w:tab w:val="left" w:pos="-1080"/>
-                <w:tab w:val="left" w:pos="-720"/>
-                <w:tab w:val="left" w:pos="0"/>
-                <w:tab w:val="left" w:pos="720"/>
-                <w:tab w:val="left" w:pos="1440"/>
-                <w:tab w:val="left" w:pos="2160"/>
-                <w:tab w:val="left" w:pos="2880"/>
-                <w:tab w:val="left" w:pos="3600"/>
-                <w:tab w:val="left" w:pos="4320"/>
-                <w:tab w:val="left" w:pos="4680"/>
-              </w:tabs>
-              <w:rPr>
-                <w:rFonts w:ascii="Palatino Linotype" w:hAnsi="Palatino Linotype"/>
-                <w:b/>
-                <w:bCs/>
-                <w:sz w:val="20"/>
-                <w:szCs w:val="20"/>
-              </w:rPr>
-            </w:pPr>
-            <w:r>
-              <w:rPr>
-                <w:rFonts w:ascii="Palatino Linotype" w:hAnsi="Palatino Linotype"/>
-                <w:b/>
-                <w:bCs/>
-                <w:sz w:val="20"/>
-                <w:szCs w:val="20"/>
-              </w:rPr>
-              <w:t>Jail Days</w:t>
-            </w:r>
-          </w:p>
-        </w:tc>
-        <w:tc>
-          <w:tcPr>
-            <w:tcW w:w="3289" w:type="dxa"/>
-          </w:tcPr>
-          <w:p>
-            <w:pPr>
-              <w:tabs>
-                <w:tab w:val="left" w:pos="-1080"/>
-                <w:tab w:val="left" w:pos="-720"/>
-                <w:tab w:val="left" w:pos="0"/>
-                <w:tab w:val="left" w:pos="720"/>
-                <w:tab w:val="left" w:pos="1440"/>
-                <w:tab w:val="left" w:pos="2160"/>
-                <w:tab w:val="left" w:pos="2880"/>
-                <w:tab w:val="left" w:pos="3600"/>
-                <w:tab w:val="left" w:pos="4320"/>
-                <w:tab w:val="left" w:pos="4680"/>
-              </w:tabs>
-              <w:rPr>
-                <w:rFonts w:ascii="Palatino Linotype" w:hAnsi="Palatino Linotype"/>
-                <w:b/>
-                <w:bCs/>
-                <w:sz w:val="20"/>
-                <w:szCs w:val="20"/>
-              </w:rPr>
-            </w:pPr>
-            <w:r>
-              <w:rPr>
-                <w:rFonts w:ascii="Palatino Linotype" w:hAnsi="Palatino Linotype"/>
-                <w:b/>
-                <w:bCs/>
-                <w:sz w:val="20"/>
-                <w:szCs w:val="20"/>
-              </w:rPr>
-              <w:t xml:space="preserve">None</w:t>
-            </w:r>
-          </w:p>
-        </w:tc>
-        <w:tc>
-          <w:tcPr>
-            <w:tcW w:w="3289" w:type="dxa"/>
-          </w:tcPr>
-          <w:p>
-            <w:pPr>
-              <w:tabs>
-                <w:tab w:val="left" w:pos="-1080"/>
-                <w:tab w:val="left" w:pos="-720"/>
-                <w:tab w:val="left" w:pos="0"/>
-                <w:tab w:val="left" w:pos="720"/>
-                <w:tab w:val="left" w:pos="1440"/>
-                <w:tab w:val="left" w:pos="2160"/>
-                <w:tab w:val="left" w:pos="2880"/>
-                <w:tab w:val="left" w:pos="3600"/>
-                <w:tab w:val="left" w:pos="4320"/>
-                <w:tab w:val="left" w:pos="4680"/>
-              </w:tabs>
-              <w:rPr>
-                <w:rFonts w:ascii="Palatino Linotype" w:hAnsi="Palatino Linotype"/>
-                <w:b/>
-                <w:bCs/>
-                <w:sz w:val="20"/>
-                <w:szCs w:val="20"/>
-              </w:rPr>
-            </w:pPr>
-            <w:r>
-              <w:rPr>
-                <w:rFonts w:ascii="Palatino Linotype" w:hAnsi="Palatino Linotype"/>
-                <w:b/>
-                <w:bCs/>
-                <w:sz w:val="20"/>
-                <w:szCs w:val="20"/>
-              </w:rPr>
-              <w:t xml:space="preserve">None</w:t>
-            </w:r>
-          </w:p>
-        </w:tc>
-        <w:tc>
-          <w:tcPr>
-            <w:tcW w:w="3289" w:type="dxa"/>
-          </w:tcPr>
-          <w:p>
-            <w:pPr>
-              <w:tabs>
-                <w:tab w:val="left" w:pos="-1080"/>
-                <w:tab w:val="left" w:pos="-720"/>
-                <w:tab w:val="left" w:pos="0"/>
-                <w:tab w:val="left" w:pos="720"/>
-                <w:tab w:val="left" w:pos="1440"/>
-                <w:tab w:val="left" w:pos="2160"/>
-                <w:tab w:val="left" w:pos="2880"/>
-                <w:tab w:val="left" w:pos="3600"/>
-                <w:tab w:val="left" w:pos="4320"/>
-                <w:tab w:val="left" w:pos="4680"/>
-              </w:tabs>
-              <w:rPr>
-                <w:rFonts w:ascii="Palatino Linotype" w:hAnsi="Palatino Linotype"/>
-                <w:b/>
-                <w:bCs/>
-                <w:sz w:val="20"/>
-                <w:szCs w:val="20"/>
-              </w:rPr>
-            </w:pPr>
-            <w:r>
-              <w:rPr>
-                <w:rFonts w:ascii="Palatino Linotype" w:hAnsi="Palatino Linotype"/>
-                <w:b/>
-                <w:bCs/>
-                <w:sz w:val="20"/>
-                <w:szCs w:val="20"/>
-              </w:rPr>
-              <w:t xml:space="preserve">None</w:t>
-            </w:r>
-          </w:p>
-        </w:tc>
-        <w:tc>
-          <w:tcPr>
-            <w:tcW w:w="3289" w:type="dxa"/>
-          </w:tcPr>
-          <w:p>
-            <w:pPr>
-              <w:tabs>
-                <w:tab w:val="left" w:pos="-1080"/>
-                <w:tab w:val="left" w:pos="-720"/>
-                <w:tab w:val="left" w:pos="0"/>
-                <w:tab w:val="left" w:pos="720"/>
-                <w:tab w:val="left" w:pos="1440"/>
-                <w:tab w:val="left" w:pos="2160"/>
-                <w:tab w:val="left" w:pos="2880"/>
-                <w:tab w:val="left" w:pos="3600"/>
-                <w:tab w:val="left" w:pos="4320"/>
-                <w:tab w:val="left" w:pos="4680"/>
-              </w:tabs>
-              <w:rPr>
-                <w:rFonts w:ascii="Palatino Linotype" w:hAnsi="Palatino Linotype"/>
-                <w:b/>
-                <w:bCs/>
-                <w:sz w:val="20"/>
-                <w:szCs w:val="20"/>
-              </w:rPr>
-            </w:pPr>
-            <w:r>
-              <w:rPr>
-                <w:rFonts w:ascii="Palatino Linotype" w:hAnsi="Palatino Linotype"/>
-                <w:b/>
-                <w:bCs/>
-                <w:sz w:val="20"/>
-                <w:szCs w:val="20"/>
-              </w:rPr>
-              <w:t xml:space="preserve">None</w:t>
-            </w:r>
-          </w:p>
-        </w:tc>
-      </w:tr>
-      <w:tr>
-        <w:trPr>
-          <w:jc w:val="center"/>
-        </w:trPr>
-        <w:tc>
-          <w:tcPr>
-            <w:tcW w:w="1801" w:type="dxa"/>
-          </w:tcPr>
-          <w:p>
-            <w:pPr>
-              <w:tabs>
-                <w:tab w:val="left" w:pos="-1080"/>
-                <w:tab w:val="left" w:pos="-720"/>
-                <w:tab w:val="left" w:pos="0"/>
-                <w:tab w:val="left" w:pos="720"/>
-                <w:tab w:val="left" w:pos="1440"/>
-                <w:tab w:val="left" w:pos="2160"/>
-                <w:tab w:val="left" w:pos="2880"/>
-                <w:tab w:val="left" w:pos="3600"/>
-                <w:tab w:val="left" w:pos="4320"/>
-                <w:tab w:val="left" w:pos="4680"/>
-              </w:tabs>
-              <w:rPr>
-                <w:rFonts w:ascii="Palatino Linotype" w:hAnsi="Palatino Linotype"/>
-                <w:b/>
-                <w:bCs/>
-                <w:sz w:val="20"/>
-                <w:szCs w:val="20"/>
-              </w:rPr>
-            </w:pPr>
-            <w:r>
-              <w:rPr>
-                <w:rFonts w:ascii="Palatino Linotype" w:hAnsi="Palatino Linotype"/>
-                <w:b/>
-                <w:bCs/>
-                <w:sz w:val="20"/>
-                <w:szCs w:val="20"/>
-              </w:rPr>
-              <w:t>Jail Days</w:t>
-            </w:r>
-            <w:r>
-              <w:rPr>
-                <w:rFonts w:ascii="Palatino Linotype" w:hAnsi="Palatino Linotype"/>
-                <w:b/>
-                <w:bCs/>
-                <w:sz w:val="20"/>
-                <w:szCs w:val="20"/>
-              </w:rPr>
-              <w:t xml:space="preserve"> </w:t>
-            </w:r>
-            <w:r>
-              <w:rPr>
-                <w:rFonts w:ascii="Palatino Linotype" w:hAnsi="Palatino Linotype"/>
-                <w:b/>
-                <w:bCs/>
-                <w:sz w:val="20"/>
-                <w:szCs w:val="20"/>
-              </w:rPr>
-              <w:t>Suspended</w:t>
-            </w:r>
-          </w:p>
-        </w:tc>
-        <w:tc>
-          <w:tcPr>
-            <w:tcW w:w="3289" w:type="dxa"/>
-          </w:tcPr>
-          <w:p>
-            <w:pPr>
-              <w:tabs>
-                <w:tab w:val="left" w:pos="-1080"/>
-                <w:tab w:val="left" w:pos="-720"/>
-                <w:tab w:val="left" w:pos="0"/>
-                <w:tab w:val="left" w:pos="720"/>
-                <w:tab w:val="left" w:pos="1440"/>
-                <w:tab w:val="left" w:pos="2160"/>
-                <w:tab w:val="left" w:pos="2880"/>
-                <w:tab w:val="left" w:pos="3600"/>
-                <w:tab w:val="left" w:pos="4320"/>
-                <w:tab w:val="left" w:pos="4680"/>
-              </w:tabs>
-              <w:rPr>
-                <w:rFonts w:ascii="Palatino Linotype" w:hAnsi="Palatino Linotype"/>
-                <w:b/>
-                <w:bCs/>
-                <w:sz w:val="20"/>
-                <w:szCs w:val="20"/>
-              </w:rPr>
-            </w:pPr>
-            <w:r>
-              <w:rPr>
-                <w:rFonts w:ascii="Palatino Linotype" w:hAnsi="Palatino Linotype"/>
-                <w:b/>
-                <w:bCs/>
-                <w:sz w:val="20"/>
-                <w:szCs w:val="20"/>
-              </w:rPr>
-              <w:t xml:space="preserve">None</w:t>
-            </w:r>
-          </w:p>
-        </w:tc>
-        <w:tc>
-          <w:tcPr>
-            <w:tcW w:w="3289" w:type="dxa"/>
-          </w:tcPr>
-          <w:p>
-            <w:pPr>
-              <w:tabs>
-                <w:tab w:val="left" w:pos="-1080"/>
-                <w:tab w:val="left" w:pos="-720"/>
-                <w:tab w:val="left" w:pos="0"/>
-                <w:tab w:val="left" w:pos="720"/>
-                <w:tab w:val="left" w:pos="1440"/>
-                <w:tab w:val="left" w:pos="2160"/>
-                <w:tab w:val="left" w:pos="2880"/>
-                <w:tab w:val="left" w:pos="3600"/>
-                <w:tab w:val="left" w:pos="4320"/>
-                <w:tab w:val="left" w:pos="4680"/>
-              </w:tabs>
-              <w:rPr>
-                <w:rFonts w:ascii="Palatino Linotype" w:hAnsi="Palatino Linotype"/>
-                <w:b/>
-                <w:bCs/>
-                <w:sz w:val="20"/>
-                <w:szCs w:val="20"/>
-              </w:rPr>
-            </w:pPr>
-            <w:r>
-              <w:rPr>
-                <w:rFonts w:ascii="Palatino Linotype" w:hAnsi="Palatino Linotype"/>
-                <w:b/>
-                <w:bCs/>
-                <w:sz w:val="20"/>
-                <w:szCs w:val="20"/>
-              </w:rPr>
-              <w:t xml:space="preserve">None</w:t>
-            </w:r>
-          </w:p>
-        </w:tc>
-        <w:tc>
-          <w:tcPr>
-            <w:tcW w:w="3289" w:type="dxa"/>
-          </w:tcPr>
-          <w:p>
-            <w:pPr>
-              <w:tabs>
-                <w:tab w:val="left" w:pos="-1080"/>
-                <w:tab w:val="left" w:pos="-720"/>
-                <w:tab w:val="left" w:pos="0"/>
-                <w:tab w:val="left" w:pos="720"/>
-                <w:tab w:val="left" w:pos="1440"/>
-                <w:tab w:val="left" w:pos="2160"/>
-                <w:tab w:val="left" w:pos="2880"/>
-                <w:tab w:val="left" w:pos="3600"/>
-                <w:tab w:val="left" w:pos="4320"/>
-                <w:tab w:val="left" w:pos="4680"/>
-              </w:tabs>
-              <w:rPr>
-                <w:rFonts w:ascii="Palatino Linotype" w:hAnsi="Palatino Linotype"/>
-                <w:b/>
-                <w:bCs/>
-                <w:sz w:val="20"/>
-                <w:szCs w:val="20"/>
-              </w:rPr>
-            </w:pPr>
-            <w:r>
-              <w:rPr>
-                <w:rFonts w:ascii="Palatino Linotype" w:hAnsi="Palatino Linotype"/>
-                <w:b/>
-                <w:bCs/>
-                <w:sz w:val="20"/>
-                <w:szCs w:val="20"/>
-              </w:rPr>
-              <w:t xml:space="preserve">None</w:t>
-            </w:r>
-          </w:p>
-        </w:tc>
-        <w:tc>
-          <w:tcPr>
-            <w:tcW w:w="3289" w:type="dxa"/>
-          </w:tcPr>
-          <w:p>
-            <w:pPr>
-              <w:tabs>
-                <w:tab w:val="left" w:pos="-1080"/>
-                <w:tab w:val="left" w:pos="-720"/>
-                <w:tab w:val="left" w:pos="0"/>
-                <w:tab w:val="left" w:pos="720"/>
-                <w:tab w:val="left" w:pos="1440"/>
-                <w:tab w:val="left" w:pos="2160"/>
-                <w:tab w:val="left" w:pos="2880"/>
-                <w:tab w:val="left" w:pos="3600"/>
-                <w:tab w:val="left" w:pos="4320"/>
-                <w:tab w:val="left" w:pos="4680"/>
-              </w:tabs>
-              <w:rPr>
-                <w:rFonts w:ascii="Palatino Linotype" w:hAnsi="Palatino Linotype"/>
-                <w:b/>
-                <w:bCs/>
-                <w:sz w:val="20"/>
-                <w:szCs w:val="20"/>
-              </w:rPr>
-            </w:pPr>
-            <w:r>
-              <w:rPr>
-                <w:rFonts w:ascii="Palatino Linotype" w:hAnsi="Palatino Linotype"/>
-                <w:b/>
-                <w:bCs/>
-                <w:sz w:val="20"/>
-                <w:szCs w:val="20"/>
-              </w:rPr>
-              <w:t xml:space="preserve">None</w:t>
-            </w:r>
-          </w:p>
-        </w:tc>
-      </w:tr>
     </w:tbl>
     <w:p>
       <w:pPr>
@@ -2573,869 +2197,6 @@
           <w:rFonts w:ascii="Palatino Linotype" w:hAnsi="Palatino Linotype"/>
           <w:b/>
           <w:bCs/>
-          <w:sz w:val="20"/>
-          <w:szCs w:val="20"/>
-        </w:rPr>
-      </w:pPr>
-    </w:p>
-    <w:p>
-      <w:pPr>
-        <w:spacing w:line="276" w:lineRule="auto"/>
-        <w:jc w:val="both"/>
-        <w:rPr>
-          <w:rFonts w:ascii="Palatino Linotype" w:hAnsi="Palatino Linotype"/>
-          <w:sz w:val="20"/>
-          <w:szCs w:val="20"/>
-        </w:rPr>
-      </w:pPr>
-      <w:proofErr w:type="gramStart"/>
-      <w:r>
-        <w:rPr>
-          <w:rFonts w:ascii="Palatino Linotype" w:hAnsi="Palatino Linotype"/>
-          <w:b/>
-          <w:bCs/>
-          <w:sz w:val="20"/>
-          <w:szCs w:val="20"/>
-        </w:rPr>
-        <w:t xml:space="preserve">Fines and Costs.</w:t>
-      </w:r>
-      <w:proofErr w:type="gramEnd"/>
-      <w:r>
-        <w:rPr>
-          <w:rFonts w:ascii="Palatino Linotype" w:hAnsi="Palatino Linotype"/>
-          <w:b/>
-          <w:bCs/>
-          <w:sz w:val="20"/>
-          <w:szCs w:val="20"/>
-        </w:rPr>
-        <w:t xml:space="preserve">  </w:t>
-      </w:r>
-      <w:r>
-        <w:rPr>
-          <w:rFonts w:ascii="Palatino Linotype" w:hAnsi="Palatino Linotype"/>
-          <w:b/>
-          <w:bCs/>
-          <w:sz w:val="20"/>
-          <w:szCs w:val="20"/>
-        </w:rPr>
-        <w:t xml:space="preserve"/>
-      </w:r>
-      <w:r>
-        <w:rPr>
-          <w:rFonts w:ascii="Palatino Linotype" w:hAnsi="Palatino Linotype"/>
-          <w:bCs/>
-          <w:sz w:val="20"/>
-          <w:szCs w:val="20"/>
-          <w:u w:val="single"/>
-        </w:rPr>
-        <w:t>Court costs are assessed for the highest degree charge in this</w:t>
-      </w:r>
-      <w:r>
-        <w:rPr>
-          <w:rFonts w:ascii="Palatino Linotype" w:hAnsi="Palatino Linotype"/>
-          <w:bCs/>
-          <w:sz w:val="20"/>
-          <w:szCs w:val="20"/>
-          <w:u w:val="single"/>
-        </w:rPr>
-        <w:t xml:space="preserve"> case</w:t>
-      </w:r>
-      <w:r>
-        <w:rPr>
-          <w:rFonts w:ascii="Palatino Linotype" w:hAnsi="Palatino Linotype"/>
-          <w:bCs/>
-          <w:sz w:val="20"/>
-          <w:szCs w:val="20"/>
-        </w:rPr>
-        <w:t xml:space="preserve">.</w:t>
-      </w:r>
-      <w:r>
-        <w:rPr>
-          <w:rFonts w:ascii="Palatino Linotype" w:hAnsi="Palatino Linotype"/>
-          <w:bCs/>
-          <w:sz w:val="20"/>
-          <w:szCs w:val="20"/>
-        </w:rPr>
-        <w:t xml:space="preserve"> </w:t>
-      </w:r>
-      <w:r>
-        <w:rPr>
-          <w:rFonts w:ascii="Palatino Linotype" w:hAnsi="Palatino Linotype"/>
-          <w:bCs/>
-          <w:sz w:val="20"/>
-          <w:szCs w:val="20"/>
-        </w:rPr>
-        <w:t xml:space="preserve"/>
-      </w:r>
-      <w:r>
-        <w:rPr>
-          <w:rFonts w:ascii="Palatino Linotype" w:hAnsi="Palatino Linotype"/>
-          <w:sz w:val="20"/>
-          <w:szCs w:val="20"/>
-        </w:rPr>
-        <w:t>Having</w:t>
-      </w:r>
-      <w:r>
-        <w:rPr>
-          <w:rFonts w:ascii="Palatino Linotype" w:hAnsi="Palatino Linotype"/>
-          <w:sz w:val="20"/>
-          <w:szCs w:val="20"/>
-        </w:rPr>
-        <w:t xml:space="preserve"> been informed of the fines and costs owed, Defendant expressed an ability to pay </w:t>
-      </w:r>
-      <w:r>
-        <w:rPr>
-          <w:rFonts w:ascii="Palatino Linotype" w:hAnsi="Palatino Linotype"/>
-          <w:b/>
-          <w:bCs/>
-          <w:sz w:val="20"/>
-          <w:szCs w:val="20"/>
-        </w:rPr>
-        <w:t xml:space="preserve">forthwith</w:t>
-      </w:r>
-      <w:r>
-        <w:rPr>
-          <w:rFonts w:ascii="Palatino Linotype" w:hAnsi="Palatino Linotype"/>
-          <w:sz w:val="20"/>
-          <w:szCs w:val="20"/>
-        </w:rPr>
-        <w:t xml:space="preserve">. Absent further order the fines and costs shall be paid in full by </w:t>
-      </w:r>
-      <w:r>
-        <w:rPr>
-          <w:rFonts w:ascii="Palatino Linotype" w:hAnsi="Palatino Linotype"/>
-          <w:b/>
-          <w:bCs/>
-          <w:sz w:val="20"/>
-          <w:szCs w:val="20"/>
-        </w:rPr>
-        <w:t xml:space="preserve">January 07, 2022</w:t>
-      </w:r>
-      <w:r>
-        <w:rPr>
-          <w:rFonts w:ascii="Palatino Linotype" w:hAnsi="Palatino Linotype"/>
-          <w:sz w:val="20"/>
-          <w:szCs w:val="20"/>
-        </w:rPr>
-        <w:t xml:space="preserve">. </w:t>
-      </w:r>
-      <w:r>
-        <w:rPr>
-          <w:rFonts w:ascii="Palatino Linotype" w:hAnsi="Palatino Linotype"/>
-          <w:sz w:val="20"/>
-          <w:szCs w:val="20"/>
-        </w:rPr>
-        <w:t xml:space="preserve"/>
-      </w:r>
-    </w:p>
-    <w:p>
-      <w:pPr>
-        <w:spacing w:line="276" w:lineRule="auto"/>
-        <w:jc w:val="both"/>
-        <w:rPr>
-          <w:rFonts w:ascii="Palatino Linotype" w:hAnsi="Palatino Linotype"/>
-          <w:sz w:val="20"/>
-          <w:szCs w:val="20"/>
-        </w:rPr>
-      </w:pPr>
-      <w:r>
-        <w:rPr>
-          <w:rFonts w:ascii="Palatino Linotype" w:hAnsi="Palatino Linotype"/>
-          <w:sz w:val="20"/>
-          <w:szCs w:val="20"/>
-        </w:rPr>
-        <w:t xml:space="preserve"/>
-      </w:r>
-      <w:r>
-        <w:rPr>
-          <w:rFonts w:ascii="Palatino Linotype" w:hAnsi="Palatino Linotype"/>
-          <w:sz w:val="20"/>
-          <w:szCs w:val="20"/>
-        </w:rPr>
-        <w:t xml:space="preserve"/>
-      </w:r>
-    </w:p>
-    <w:p>
-      <w:pPr>
-        <w:spacing w:line="276" w:lineRule="auto"/>
-        <w:jc w:val="both"/>
-        <w:rPr>
-          <w:rFonts w:ascii="Palatino Linotype" w:hAnsi="Palatino Linotype"/>
-          <w:sz w:val="20"/>
-          <w:szCs w:val="20"/>
-        </w:rPr>
-      </w:pPr>
-      <w:proofErr w:type="gramStart"/>
-      <w:r>
-        <w:rPr>
-          <w:rFonts w:ascii="Palatino Linotype" w:hAnsi="Palatino Linotype"/>
-          <w:b/>
-          <w:bCs/>
-          <w:sz w:val="20"/>
-          <w:szCs w:val="20"/>
-        </w:rPr>
-        <w:t xml:space="preserve">Proof of Financial Responsibility.</w:t>
-      </w:r>
-      <w:proofErr w:type="gramEnd"/>
-      <w:r>
-        <w:rPr>
-          <w:rFonts w:ascii="Palatino Linotype" w:hAnsi="Palatino Linotype"/>
-          <w:b/>
-          <w:bCs/>
-          <w:sz w:val="20"/>
-          <w:szCs w:val="20"/>
-        </w:rPr>
-        <w:t xml:space="preserve">  </w:t>
-      </w:r>
-      <w:r>
-        <w:rPr>
-          <w:rFonts w:ascii="Palatino Linotype" w:hAnsi="Palatino Linotype"/>
-          <w:bCs/>
-          <w:sz w:val="20"/>
-          <w:szCs w:val="20"/>
-        </w:rPr>
-        <w:t xml:space="preserve"> </w:t>
-      </w:r>
-      <w:r>
-        <w:rPr>
-          <w:rFonts w:ascii="Palatino Linotype" w:hAnsi="Palatino Linotype"/>
-          <w:sz w:val="20"/>
-          <w:szCs w:val="20"/>
-        </w:rPr>
-        <w:t xml:space="preserve">The Defendant showed proof of financial responsibility at the time of the offense.</w:t>
-      </w:r>
-      <w:r>
-        <w:rPr>
-          <w:rFonts w:ascii="Palatino Linotype" w:hAnsi="Palatino Linotype"/>
-          <w:bCs/>
-          <w:sz w:val="20"/>
-          <w:szCs w:val="20"/>
-        </w:rPr>
-        <w:t xml:space="preserve"/>
-      </w:r>
-    </w:p>
-    <w:p>
-      <w:pPr>
-        <w:spacing w:line="276" w:lineRule="auto"/>
-        <w:jc w:val="both"/>
-        <w:rPr>
-          <w:rFonts w:ascii="Palatino Linotype" w:hAnsi="Palatino Linotype"/>
-          <w:sz w:val="20"/>
-          <w:szCs w:val="20"/>
-        </w:rPr>
-      </w:pPr>
-      <w:r>
-        <w:rPr>
-          <w:rFonts w:ascii="Palatino Linotype" w:hAnsi="Palatino Linotype"/>
-          <w:sz w:val="20"/>
-          <w:szCs w:val="20"/>
-        </w:rPr>
-        <w:t xml:space="preserve"/>
-      </w:r>
-      <w:r>
-        <w:rPr>
-          <w:rFonts w:ascii="Palatino Linotype" w:hAnsi="Palatino Linotype"/>
-          <w:sz w:val="20"/>
-          <w:szCs w:val="20"/>
-        </w:rPr>
-        <w:t xml:space="preserve"/>
-      </w:r>
-    </w:p>
-    <w:p>
-      <w:pPr>
-        <w:spacing w:line="276" w:lineRule="auto"/>
-        <w:jc w:val="both"/>
-        <w:rPr>
-          <w:rFonts w:ascii="Palatino Linotype" w:hAnsi="Palatino Linotype"/>
-          <w:b/>
-          <w:sz w:val="20"/>
-          <w:szCs w:val="20"/>
-        </w:rPr>
-      </w:pPr>
-      <w:proofErr w:type="gramStart"/>
-      <w:r>
-        <w:rPr>
-          <w:rFonts w:ascii="Palatino Linotype" w:hAnsi="Palatino Linotype"/>
-          <w:b/>
-          <w:sz w:val="20"/>
-          <w:szCs w:val="20"/>
-        </w:rPr>
-        <w:lastRenderedPageBreak/>
-        <w:t>Community Control</w:t>
-      </w:r>
-      <w:r>
-        <w:rPr>
-          <w:rFonts w:ascii="Palatino Linotype" w:hAnsi="Palatino Linotype"/>
-          <w:b/>
-          <w:sz w:val="20"/>
-          <w:szCs w:val="20"/>
-        </w:rPr>
-        <w:t>.</w:t>
-      </w:r>
-      <w:proofErr w:type="gramEnd"/>
-      <w:r>
-        <w:rPr>
-          <w:rFonts w:ascii="Palatino Linotype" w:hAnsi="Palatino Linotype"/>
-          <w:b/>
-          <w:sz w:val="20"/>
-          <w:szCs w:val="20"/>
-        </w:rPr>
-        <w:t xml:space="preserve">  </w:t>
-      </w:r>
-      <w:r>
-        <w:rPr>
-          <w:rFonts w:ascii="Palatino Linotype" w:hAnsi="Palatino Linotype"/>
-          <w:sz w:val="20"/>
-          <w:szCs w:val="20"/>
-        </w:rPr>
-        <w:t xml:space="preserve">For a period of </w:t>
-      </w:r>
-      <w:r>
-        <w:rPr>
-          <w:rFonts w:ascii="Palatino Linotype" w:hAnsi="Palatino Linotype"/>
-          <w:b/>
-          <w:sz w:val="20"/>
-          <w:szCs w:val="20"/>
-          <w:u w:val="single"/>
-        </w:rPr>
-        <w:t xml:space="preserve">1 year</w:t>
-      </w:r>
-      <w:r>
-        <w:rPr>
-          <w:rFonts w:ascii="Palatino Linotype" w:hAnsi="Palatino Linotype"/>
-          <w:sz w:val="20"/>
-          <w:szCs w:val="20"/>
-        </w:rPr>
-        <w:t xml:space="preserve">, Defendant shall be under </w:t>
-      </w:r>
-      <w:r>
-        <w:rPr>
-          <w:rFonts w:ascii="Palatino Linotype" w:hAnsi="Palatino Linotype"/>
-          <w:b/>
-          <w:sz w:val="20"/>
-          <w:szCs w:val="20"/>
-          <w:u w:val="single"/>
-        </w:rPr>
-        <w:t xml:space="preserve">basic</w:t>
-      </w:r>
-      <w:r>
-        <w:rPr>
-          <w:rFonts w:ascii="Palatino Linotype" w:hAnsi="Palatino Linotype"/>
-          <w:b/>
-          <w:sz w:val="20"/>
-          <w:szCs w:val="20"/>
-          <w:u w:val="single"/>
-        </w:rPr>
-        <w:t xml:space="preserve"> </w:t>
-      </w:r>
-      <w:r>
-        <w:rPr>
-          <w:rFonts w:ascii="Palatino Linotype" w:hAnsi="Palatino Linotype"/>
-          <w:b/>
-          <w:sz w:val="20"/>
-          <w:szCs w:val="20"/>
-          <w:u w:val="single"/>
-        </w:rPr>
-        <w:t>supervision</w:t>
-      </w:r>
-      <w:r>
-        <w:rPr>
-          <w:rFonts w:ascii="Palatino Linotype" w:hAnsi="Palatino Linotype"/>
-          <w:sz w:val="20"/>
-          <w:szCs w:val="20"/>
-        </w:rPr>
-        <w:t xml:space="preserve"> </w:t>
-      </w:r>
-      <w:r>
-        <w:rPr>
-          <w:rFonts w:ascii="Palatino Linotype" w:hAnsi="Palatino Linotype"/>
-          <w:sz w:val="20"/>
-          <w:szCs w:val="20"/>
-        </w:rPr>
-        <w:t>with the Office of Community Control.  The Court advised Defendant that as a result of any failure to comply with the terms of community control, the Court may impose a longer term of community control up to a total of 5 years; impose a definite jail term to include any days stayed or otherwise authorized by law; and/or otherwise modify the terms of community control set forth below.</w:t>
-      </w:r>
-    </w:p>
-    <w:p>
-      <w:pPr>
-        <w:spacing w:line="276" w:lineRule="auto"/>
-        <w:jc w:val="both"/>
-        <w:rPr>
-          <w:rFonts w:ascii="Palatino Linotype" w:hAnsi="Palatino Linotype"/>
-          <w:b/>
-          <w:sz w:val="20"/>
-          <w:szCs w:val="20"/>
-        </w:rPr>
-      </w:pPr>
-    </w:p>
-    <w:p>
-      <w:pPr>
-        <w:spacing w:line="276" w:lineRule="auto"/>
-        <w:jc w:val="both"/>
-        <w:rPr>
-          <w:rFonts w:ascii="Palatino Linotype" w:hAnsi="Palatino Linotype"/>
-          <w:b/>
-          <w:sz w:val="20"/>
-          <w:szCs w:val="20"/>
-          <w:u w:val="single"/>
-        </w:rPr>
-      </w:pPr>
-      <w:r>
-        <w:rPr>
-          <w:rFonts w:ascii="Palatino Linotype" w:hAnsi="Palatino Linotype"/>
-          <w:b/>
-          <w:sz w:val="20"/>
-          <w:szCs w:val="20"/>
-          <w:u w:val="single"/>
-        </w:rPr>
-        <w:t>Terms of Community Control</w:t>
-      </w:r>
-    </w:p>
-    <w:p>
-      <w:pPr>
-        <w:spacing w:line="276" w:lineRule="auto"/>
-        <w:jc w:val="both"/>
-        <w:rPr>
-          <w:rFonts w:ascii="Palatino Linotype" w:hAnsi="Palatino Linotype"/>
-          <w:b/>
-          <w:sz w:val="20"/>
-          <w:szCs w:val="20"/>
-        </w:rPr>
-      </w:pPr>
-    </w:p>
-    <w:p>
-      <w:pPr>
-        <w:jc w:val="both"/>
-        <w:rPr>
-          <w:rFonts w:ascii="Palatino Linotype" w:hAnsi="Palatino Linotype"/>
-          <w:sz w:val="20"/>
-          <w:szCs w:val="20"/>
-        </w:rPr>
-      </w:pPr>
-      <w:r>
-        <w:rPr>
-          <w:rFonts w:ascii="Palatino Linotype" w:hAnsi="Palatino Linotype"/>
-          <w:sz w:val="20"/>
-          <w:szCs w:val="20"/>
-        </w:rPr>
-        <w:t xml:space="preserve">While on community control, Defendant shall: </w:t>
-      </w:r>
-    </w:p>
-    <w:p>
-      <w:pPr>
-        <w:pStyle w:val="ListParagraph"/>
-        <w:widowControl/>
-        <w:numPr>
-          <w:ilvl w:val="0"/>
-          <w:numId w:val="2"/>
-        </w:numPr>
-        <w:autoSpaceDE/>
-        <w:autoSpaceDN/>
-        <w:adjustRightInd/>
-        <w:jc w:val="both"/>
-        <w:rPr>
-          <w:rFonts w:ascii="Palatino Linotype" w:hAnsi="Palatino Linotype"/>
-          <w:sz w:val="20"/>
-          <w:szCs w:val="20"/>
-        </w:rPr>
-      </w:pPr>
-      <w:r>
-        <w:rPr>
-          <w:rFonts w:ascii="Palatino Linotype" w:hAnsi="Palatino Linotype"/>
-          <w:sz w:val="20"/>
-          <w:szCs w:val="20"/>
-        </w:rPr>
-        <w:t>Report forthwith to the Office of Community Control.</w:t>
-      </w:r>
-    </w:p>
-    <w:p>
-      <w:pPr>
-        <w:pStyle w:val="ListParagraph"/>
-        <w:widowControl/>
-        <w:numPr>
-          <w:ilvl w:val="0"/>
-          <w:numId w:val="2"/>
-        </w:numPr>
-        <w:autoSpaceDE/>
-        <w:autoSpaceDN/>
-        <w:adjustRightInd/>
-        <w:jc w:val="both"/>
-        <w:rPr>
-          <w:rFonts w:ascii="Palatino Linotype" w:hAnsi="Palatino Linotype"/>
-          <w:sz w:val="20"/>
-          <w:szCs w:val="20"/>
-        </w:rPr>
-      </w:pPr>
-      <w:r>
-        <w:rPr>
-          <w:rFonts w:ascii="Palatino Linotype" w:hAnsi="Palatino Linotype"/>
-          <w:sz w:val="20"/>
-          <w:szCs w:val="20"/>
-        </w:rPr>
-        <w:t>Abide by the law, comply with the community control</w:t>
-      </w:r>
-      <w:r>
-        <w:rPr>
-          <w:rFonts w:ascii="Palatino Linotype" w:hAnsi="Palatino Linotype"/>
-          <w:sz w:val="20"/>
-          <w:szCs w:val="20"/>
-        </w:rPr>
-        <w:t xml:space="preserve"> terms set by the Office of Community Control</w:t>
-      </w:r>
-      <w:r>
-        <w:rPr>
-          <w:rFonts w:ascii="Palatino Linotype" w:hAnsi="Palatino Linotype"/>
-          <w:sz w:val="20"/>
-          <w:szCs w:val="20"/>
-        </w:rPr>
-        <w:t xml:space="preserve">, and not leave the state without the permission of the Court and/or </w:t>
-      </w:r>
-      <w:r>
-        <w:rPr>
-          <w:rFonts w:ascii="Palatino Linotype" w:hAnsi="Palatino Linotype"/>
-          <w:sz w:val="20"/>
-          <w:szCs w:val="20"/>
-        </w:rPr>
-        <w:t>the Office of Community Control</w:t>
-      </w:r>
-      <w:r>
-        <w:rPr>
-          <w:rFonts w:ascii="Palatino Linotype" w:hAnsi="Palatino Linotype"/>
-          <w:sz w:val="20"/>
-          <w:szCs w:val="20"/>
-        </w:rPr>
-        <w:t>.</w:t>
-      </w:r>
-    </w:p>
-    <w:p>
-      <w:pPr>
-        <w:pStyle w:val="ListParagraph"/>
-        <w:widowControl/>
-        <w:numPr>
-          <w:ilvl w:val="0"/>
-          <w:numId w:val="2"/>
-        </w:numPr>
-        <w:autoSpaceDE/>
-        <w:autoSpaceDN/>
-        <w:adjustRightInd/>
-        <w:jc w:val="both"/>
-        <w:rPr>
-          <w:rFonts w:ascii="Palatino Linotype" w:hAnsi="Palatino Linotype"/>
-          <w:sz w:val="20"/>
-          <w:szCs w:val="20"/>
-        </w:rPr>
-      </w:pPr>
-      <w:r>
-        <w:rPr>
-          <w:rFonts w:ascii="Palatino Linotype" w:hAnsi="Palatino Linotype"/>
-          <w:sz w:val="20"/>
-          <w:szCs w:val="20"/>
-        </w:rPr>
-        <w:t>Pay probation fees monthly.  If Defendant fails to make a payment, the balance is due immediately.</w:t>
-      </w:r>
-    </w:p>
-    <w:p>
-      <w:pPr>
-        <w:pStyle w:val="ListParagraph"/>
-        <w:widowControl/>
-        <w:numPr>
-          <w:ilvl w:val="0"/>
-          <w:numId w:val="2"/>
-        </w:numPr>
-        <w:autoSpaceDE/>
-        <w:autoSpaceDN/>
-        <w:adjustRightInd/>
-        <w:jc w:val="both"/>
-        <w:rPr>
-          <w:rFonts w:ascii="Palatino Linotype" w:hAnsi="Palatino Linotype"/>
-          <w:b/>
-          <w:bCs/>
-          <w:sz w:val="20"/>
-          <w:szCs w:val="20"/>
-        </w:rPr>
-      </w:pPr>
-      <w:r>
-        <w:rPr>
-          <w:rFonts w:ascii="Palatino Linotype" w:hAnsi="Palatino Linotype"/>
-          <w:sz w:val="20"/>
-          <w:szCs w:val="20"/>
-        </w:rPr>
-        <w:t xml:space="preserve">Make all reasonable effort to obtain and maintain employment.  Defendant shall report any change in employment status immediately.</w:t>
-      </w:r>
-      <w:r>
-        <w:rPr>
-          <w:rFonts w:ascii="Palatino Linotype" w:hAnsi="Palatino Linotype"/>
-          <w:sz w:val="20"/>
-          <w:szCs w:val="20"/>
-        </w:rPr>
-        <w:t xml:space="preserve"> </w:t>
-      </w:r>
-      <w:r>
-        <w:rPr>
-          <w:rFonts w:ascii="Palatino Linotype" w:hAnsi="Palatino Linotype"/>
-          <w:sz w:val="20"/>
-          <w:szCs w:val="20"/>
-        </w:rPr>
-        <w:t xml:space="preserve"/>
-      </w:r>
-      <w:r>
-        <w:rPr>
-          <w:rFonts w:ascii="Palatino Linotype" w:hAnsi="Palatino Linotype"/>
-          <w:sz w:val="20"/>
-          <w:szCs w:val="20"/>
-        </w:rPr>
-        <w:t xml:space="preserve"/>
-      </w:r>
-      <w:r>
-        <w:rPr>
-          <w:rFonts w:ascii="Palatino Linotype" w:hAnsi="Palatino Linotype"/>
-          <w:sz w:val="20"/>
-          <w:szCs w:val="20"/>
-        </w:rPr>
-        <w:t xml:space="preserve"/>
-      </w:r>
-      <w:r>
-        <w:rPr>
-          <w:rFonts w:ascii="Palatino Linotype" w:hAnsi="Palatino Linotype"/>
-          <w:sz w:val="20"/>
-          <w:szCs w:val="20"/>
-        </w:rPr>
-        <w:t xml:space="preserve"/>
-      </w:r>
-      <w:r>
-        <w:rPr>
-          <w:rFonts w:ascii="Palatino Linotype" w:hAnsi="Palatino Linotype"/>
-          <w:sz w:val="20"/>
-          <w:szCs w:val="20"/>
-        </w:rPr>
-        <w:t xml:space="preserve"/>
-      </w:r>
-      <w:r>
-        <w:rPr>
-          <w:rFonts w:ascii="Palatino Linotype" w:hAnsi="Palatino Linotype"/>
-          <w:sz w:val="20"/>
-          <w:szCs w:val="20"/>
-        </w:rPr>
-        <w:t xml:space="preserve"/>
-      </w:r>
-      <w:r>
-        <w:rPr>
-          <w:rFonts w:ascii="Palatino Linotype" w:hAnsi="Palatino Linotype"/>
-          <w:sz w:val="20"/>
-          <w:szCs w:val="20"/>
-        </w:rPr>
-        <w:t xml:space="preserve"/>
-      </w:r>
-      <w:r>
-        <w:rPr>
-          <w:rFonts w:ascii="Palatino Linotype" w:hAnsi="Palatino Linotype"/>
-          <w:sz w:val="20"/>
-          <w:szCs w:val="20"/>
-        </w:rPr>
-        <w:t xml:space="preserve">  </w:t>
-      </w:r>
-    </w:p>
-    <w:p>
-      <w:pPr>
-        <w:pStyle w:val="ListParagraph"/>
-        <w:widowControl/>
-        <w:numPr>
-          <w:ilvl w:val="0"/>
-          <w:numId w:val="2"/>
-        </w:numPr>
-        <w:autoSpaceDE/>
-        <w:autoSpaceDN/>
-        <w:adjustRightInd/>
-        <w:jc w:val="both"/>
-        <w:rPr>
-          <w:rFonts w:ascii="Palatino Linotype" w:hAnsi="Palatino Linotype"/>
-          <w:b/>
-          <w:bCs/>
-          <w:sz w:val="20"/>
-          <w:szCs w:val="20"/>
-        </w:rPr>
-      </w:pPr>
-      <w:r>
-        <w:rPr>
-          <w:rFonts w:ascii="Palatino Linotype" w:hAnsi="Palatino Linotype"/>
-          <w:sz w:val="20"/>
-          <w:szCs w:val="20"/>
-        </w:rPr>
-        <w:t>Not possess/consume/purchase any alcoholic beverages or drugs of abuse.</w:t>
-      </w:r>
-    </w:p>
-    <w:p>
-      <w:pPr>
-        <w:pStyle w:val="ListParagraph"/>
-        <w:widowControl/>
-        <w:numPr>
-          <w:ilvl w:val="0"/>
-          <w:numId w:val="2"/>
-        </w:numPr>
-        <w:autoSpaceDE/>
-        <w:autoSpaceDN/>
-        <w:adjustRightInd/>
-        <w:jc w:val="both"/>
-        <w:rPr>
-          <w:rFonts w:ascii="Palatino Linotype" w:hAnsi="Palatino Linotype"/>
-          <w:b/>
-          <w:bCs/>
-          <w:sz w:val="20"/>
-          <w:szCs w:val="20"/>
-        </w:rPr>
-      </w:pPr>
-      <w:r>
-        <w:rPr>
-          <w:rFonts w:ascii="Palatino Linotype" w:hAnsi="Palatino Linotype"/>
-          <w:sz w:val="20"/>
-          <w:szCs w:val="20"/>
-        </w:rPr>
-        <w:t xml:space="preserve">Submit to alcohol/drug testing at the request of community control or any other law enforcement officer.</w:t>
-      </w:r>
-      <w:r>
-        <w:rPr>
-          <w:rFonts w:ascii="Palatino Linotype" w:hAnsi="Palatino Linotype"/>
-          <w:sz w:val="20"/>
-          <w:szCs w:val="20"/>
-        </w:rPr>
-        <w:t xml:space="preserve"> </w:t>
-      </w:r>
-      <w:r>
-        <w:rPr>
-          <w:rFonts w:ascii="Palatino Linotype" w:hAnsi="Palatino Linotype"/>
-          <w:sz w:val="20"/>
-          <w:szCs w:val="20"/>
-        </w:rPr>
-        <w:t xml:space="preserve"/>
-      </w:r>
-      <w:r>
-        <w:rPr>
-          <w:rFonts w:ascii="Palatino Linotype" w:hAnsi="Palatino Linotype"/>
-          <w:sz w:val="20"/>
-          <w:szCs w:val="20"/>
-        </w:rPr>
-        <w:t xml:space="preserve"/>
-      </w:r>
-      <w:r>
-        <w:rPr>
-          <w:rFonts w:ascii="Palatino Linotype" w:hAnsi="Palatino Linotype"/>
-          <w:sz w:val="20"/>
-          <w:szCs w:val="20"/>
-        </w:rPr>
-        <w:t xml:space="preserve"/>
-      </w:r>
-      <w:r>
-        <w:rPr>
-          <w:rFonts w:ascii="Palatino Linotype" w:hAnsi="Palatino Linotype"/>
-          <w:sz w:val="20"/>
-          <w:szCs w:val="20"/>
-        </w:rPr>
-        <w:t xml:space="preserve"/>
-      </w:r>
-      <w:r>
-        <w:rPr>
-          <w:rFonts w:ascii="Palatino Linotype" w:hAnsi="Palatino Linotype"/>
-          <w:sz w:val="20"/>
-          <w:szCs w:val="20"/>
-        </w:rPr>
-        <w:t xml:space="preserve"/>
-      </w:r>
-    </w:p>
-    <w:p>
-      <w:pPr>
-        <w:pStyle w:val="ListParagraph"/>
-        <w:widowControl/>
-        <w:numPr>
-          <w:ilvl w:val="0"/>
-          <w:numId w:val="2"/>
-        </w:numPr>
-        <w:autoSpaceDE/>
-        <w:autoSpaceDN/>
-        <w:adjustRightInd/>
-        <w:jc w:val="both"/>
-        <w:rPr>
-          <w:rFonts w:ascii="Palatino Linotype" w:hAnsi="Palatino Linotype"/>
-          <w:b/>
-          <w:bCs/>
-          <w:sz w:val="20"/>
-          <w:szCs w:val="20"/>
-        </w:rPr>
-      </w:pPr>
-      <w:r>
-        <w:rPr>
-          <w:rFonts w:ascii="Palatino Linotype" w:hAnsi="Palatino Linotype"/>
-          <w:sz w:val="20"/>
-          <w:szCs w:val="20"/>
-        </w:rPr>
-        <w:t xml:space="preserve">The defendant shall report to the Office of Community Control to be fitted with a GPS Monitoring device and is excluded from coming within  of .</w:t>
-      </w:r>
-      <w:r>
-        <w:rPr>
-          <w:rFonts w:ascii="Palatino Linotype" w:hAnsi="Palatino Linotype"/>
-          <w:sz w:val="20"/>
-          <w:szCs w:val="20"/>
-        </w:rPr>
-        <w:t xml:space="preserve"/>
-      </w:r>
-      <w:r>
-        <w:rPr>
-          <w:rFonts w:ascii="Palatino Linotype" w:hAnsi="Palatino Linotype"/>
-          <w:sz w:val="20"/>
-          <w:szCs w:val="20"/>
-        </w:rPr>
-        <w:t xml:space="preserve"/>
-      </w:r>
-    </w:p>
-    <w:p>
-      <w:pPr>
-        <w:pStyle w:val="ListParagraph"/>
-        <w:widowControl/>
-        <w:numPr>
-          <w:ilvl w:val="0"/>
-          <w:numId w:val="2"/>
-        </w:numPr>
-        <w:autoSpaceDE/>
-        <w:autoSpaceDN/>
-        <w:adjustRightInd/>
-        <w:jc w:val="both"/>
-        <w:rPr>
-          <w:rFonts w:ascii="Palatino Linotype" w:hAnsi="Palatino Linotype"/>
-          <w:b/>
-          <w:bCs/>
-          <w:sz w:val="20"/>
-          <w:szCs w:val="20"/>
-        </w:rPr>
-      </w:pPr>
-      <w:r>
-        <w:rPr>
-          <w:rFonts w:ascii="Palatino Linotype" w:hAnsi="Palatino Linotype"/>
-          <w:sz w:val="20"/>
-          <w:szCs w:val="20"/>
-        </w:rPr>
-        <w:t xml:space="preserve">The defendant shall report daily to the Office of Community Control in the manner specified by the Office of Community Control.</w:t>
-      </w:r>
-      <w:r>
-        <w:rPr>
-          <w:rFonts w:ascii="Palatino Linotype" w:hAnsi="Palatino Linotype"/>
-          <w:sz w:val="20"/>
-          <w:szCs w:val="20"/>
-        </w:rPr>
-        <w:t xml:space="preserve"/>
-      </w:r>
-      <w:r>
-        <w:rPr>
-          <w:rFonts w:ascii="Palatino Linotype" w:hAnsi="Palatino Linotype"/>
-          <w:sz w:val="20"/>
-          <w:szCs w:val="20"/>
-        </w:rPr>
-        <w:t xml:space="preserve"/>
-      </w:r>
-    </w:p>
-    <w:p>
-      <w:pPr>
-        <w:spacing w:line="276" w:lineRule="auto"/>
-        <w:jc w:val="both"/>
-        <w:rPr>
-          <w:rFonts w:ascii="Palatino Linotype" w:hAnsi="Palatino Linotype"/>
           <w:sz w:val="20"/>
           <w:szCs w:val="20"/>
         </w:rPr>
@@ -3453,6 +2214,250 @@
           <w:szCs w:val="20"/>
         </w:rPr>
       </w:pPr>
+      <w:proofErr w:type="gramStart"/>
+      <w:r>
+        <w:rPr>
+          <w:rFonts w:ascii="Palatino Linotype" w:hAnsi="Palatino Linotype"/>
+          <w:b/>
+          <w:bCs/>
+          <w:sz w:val="20"/>
+          <w:szCs w:val="20"/>
+        </w:rPr>
+        <w:t xml:space="preserve">Fines and Costs.</w:t>
+      </w:r>
+      <w:proofErr w:type="gramEnd"/>
+      <w:r>
+        <w:rPr>
+          <w:rFonts w:ascii="Palatino Linotype" w:hAnsi="Palatino Linotype"/>
+          <w:b/>
+          <w:bCs/>
+          <w:sz w:val="20"/>
+          <w:szCs w:val="20"/>
+        </w:rPr>
+        <w:t xml:space="preserve">  </w:t>
+      </w:r>
+      <w:r>
+        <w:rPr>
+          <w:rFonts w:ascii="Palatino Linotype" w:hAnsi="Palatino Linotype"/>
+          <w:b/>
+          <w:bCs/>
+          <w:sz w:val="20"/>
+          <w:szCs w:val="20"/>
+        </w:rPr>
+        <w:t xml:space="preserve"/>
+      </w:r>
+      <w:r>
+        <w:rPr>
+          <w:rFonts w:ascii="Palatino Linotype" w:hAnsi="Palatino Linotype"/>
+          <w:bCs/>
+          <w:sz w:val="20"/>
+          <w:szCs w:val="20"/>
+          <w:u w:val="single"/>
+        </w:rPr>
+        <w:t>Court costs are assessed for the highest degree charge in this</w:t>
+      </w:r>
+      <w:r>
+        <w:rPr>
+          <w:rFonts w:ascii="Palatino Linotype" w:hAnsi="Palatino Linotype"/>
+          <w:bCs/>
+          <w:sz w:val="20"/>
+          <w:szCs w:val="20"/>
+          <w:u w:val="single"/>
+        </w:rPr>
+        <w:t xml:space="preserve"> case</w:t>
+      </w:r>
+      <w:r>
+        <w:rPr>
+          <w:rFonts w:ascii="Palatino Linotype" w:hAnsi="Palatino Linotype"/>
+          <w:bCs/>
+          <w:sz w:val="20"/>
+          <w:szCs w:val="20"/>
+        </w:rPr>
+        <w:t xml:space="preserve">.</w:t>
+      </w:r>
+      <w:r>
+        <w:rPr>
+          <w:rFonts w:ascii="Palatino Linotype" w:hAnsi="Palatino Linotype"/>
+          <w:bCs/>
+          <w:sz w:val="20"/>
+          <w:szCs w:val="20"/>
+        </w:rPr>
+        <w:t xml:space="preserve"> </w:t>
+      </w:r>
+      <w:r>
+        <w:rPr>
+          <w:rFonts w:ascii="Palatino Linotype" w:hAnsi="Palatino Linotype"/>
+          <w:bCs/>
+          <w:sz w:val="20"/>
+          <w:szCs w:val="20"/>
+        </w:rPr>
+        <w:t xml:space="preserve"/>
+      </w:r>
+      <w:r>
+        <w:rPr>
+          <w:rFonts w:ascii="Palatino Linotype" w:hAnsi="Palatino Linotype"/>
+          <w:sz w:val="20"/>
+          <w:szCs w:val="20"/>
+        </w:rPr>
+        <w:t>Having</w:t>
+      </w:r>
+      <w:r>
+        <w:rPr>
+          <w:rFonts w:ascii="Palatino Linotype" w:hAnsi="Palatino Linotype"/>
+          <w:sz w:val="20"/>
+          <w:szCs w:val="20"/>
+        </w:rPr>
+        <w:t xml:space="preserve"> been informed of the fines and costs owed, Defendant expressed an ability to pay </w:t>
+      </w:r>
+      <w:r>
+        <w:rPr>
+          <w:rFonts w:ascii="Palatino Linotype" w:hAnsi="Palatino Linotype"/>
+          <w:b/>
+          <w:bCs/>
+          <w:sz w:val="20"/>
+          <w:szCs w:val="20"/>
+        </w:rPr>
+        <w:t xml:space="preserve">forthwith</w:t>
+      </w:r>
+      <w:r>
+        <w:rPr>
+          <w:rFonts w:ascii="Palatino Linotype" w:hAnsi="Palatino Linotype"/>
+          <w:sz w:val="20"/>
+          <w:szCs w:val="20"/>
+        </w:rPr>
+        <w:t xml:space="preserve">. Absent further order the fines and costs shall be paid in full by </w:t>
+      </w:r>
+      <w:r>
+        <w:rPr>
+          <w:rFonts w:ascii="Palatino Linotype" w:hAnsi="Palatino Linotype"/>
+          <w:b/>
+          <w:bCs/>
+          <w:sz w:val="20"/>
+          <w:szCs w:val="20"/>
+        </w:rPr>
+        <w:t xml:space="preserve">January 07, 2022</w:t>
+      </w:r>
+      <w:r>
+        <w:rPr>
+          <w:rFonts w:ascii="Palatino Linotype" w:hAnsi="Palatino Linotype"/>
+          <w:sz w:val="20"/>
+          <w:szCs w:val="20"/>
+        </w:rPr>
+        <w:t xml:space="preserve">. </w:t>
+      </w:r>
+      <w:r>
+        <w:rPr>
+          <w:rFonts w:ascii="Palatino Linotype" w:hAnsi="Palatino Linotype"/>
+          <w:sz w:val="20"/>
+          <w:szCs w:val="20"/>
+        </w:rPr>
+        <w:t xml:space="preserve"/>
+      </w:r>
+    </w:p>
+    <w:p>
+      <w:pPr>
+        <w:spacing w:line="276" w:lineRule="auto"/>
+        <w:jc w:val="both"/>
+        <w:rPr>
+          <w:rFonts w:ascii="Palatino Linotype" w:hAnsi="Palatino Linotype"/>
+          <w:sz w:val="20"/>
+          <w:szCs w:val="20"/>
+        </w:rPr>
+      </w:pPr>
+      <w:r>
+        <w:rPr>
+          <w:rFonts w:ascii="Palatino Linotype" w:hAnsi="Palatino Linotype"/>
+          <w:sz w:val="20"/>
+          <w:szCs w:val="20"/>
+        </w:rPr>
+        <w:t xml:space="preserve"/>
+      </w:r>
+      <w:r>
+        <w:rPr>
+          <w:rFonts w:ascii="Palatino Linotype" w:hAnsi="Palatino Linotype"/>
+          <w:sz w:val="20"/>
+          <w:szCs w:val="20"/>
+        </w:rPr>
+        <w:t xml:space="preserve"/>
+      </w:r>
+    </w:p>
+    <w:p>
+      <w:pPr>
+        <w:spacing w:line="276" w:lineRule="auto"/>
+        <w:jc w:val="both"/>
+        <w:rPr>
+          <w:rFonts w:ascii="Palatino Linotype" w:hAnsi="Palatino Linotype"/>
+          <w:sz w:val="20"/>
+          <w:szCs w:val="20"/>
+        </w:rPr>
+      </w:pPr>
+      <w:proofErr w:type="gramStart"/>
+      <w:r>
+        <w:rPr>
+          <w:rFonts w:ascii="Palatino Linotype" w:hAnsi="Palatino Linotype"/>
+          <w:b/>
+          <w:bCs/>
+          <w:sz w:val="20"/>
+          <w:szCs w:val="20"/>
+        </w:rPr>
+        <w:t xml:space="preserve">Proof of Financial Responsibility.</w:t>
+      </w:r>
+      <w:proofErr w:type="gramEnd"/>
+      <w:r>
+        <w:rPr>
+          <w:rFonts w:ascii="Palatino Linotype" w:hAnsi="Palatino Linotype"/>
+          <w:b/>
+          <w:bCs/>
+          <w:sz w:val="20"/>
+          <w:szCs w:val="20"/>
+        </w:rPr>
+        <w:t xml:space="preserve">  </w:t>
+      </w:r>
+      <w:r>
+        <w:rPr>
+          <w:rFonts w:ascii="Palatino Linotype" w:hAnsi="Palatino Linotype"/>
+          <w:bCs/>
+          <w:sz w:val="20"/>
+          <w:szCs w:val="20"/>
+        </w:rPr>
+        <w:t xml:space="preserve"> </w:t>
+      </w:r>
+      <w:r>
+        <w:rPr>
+          <w:rFonts w:ascii="Palatino Linotype" w:hAnsi="Palatino Linotype"/>
+          <w:sz w:val="20"/>
+          <w:szCs w:val="20"/>
+        </w:rPr>
+        <w:t xml:space="preserve">The Defendant showed proof of financial responsibility at the time of the offense.</w:t>
+      </w:r>
+      <w:r>
+        <w:rPr>
+          <w:rFonts w:ascii="Palatino Linotype" w:hAnsi="Palatino Linotype"/>
+          <w:bCs/>
+          <w:sz w:val="20"/>
+          <w:szCs w:val="20"/>
+        </w:rPr>
+        <w:t xml:space="preserve"/>
+      </w:r>
+    </w:p>
+    <w:p>
+      <w:pPr>
+        <w:spacing w:line="276" w:lineRule="auto"/>
+        <w:jc w:val="both"/>
+        <w:rPr>
+          <w:rFonts w:ascii="Palatino Linotype" w:hAnsi="Palatino Linotype"/>
+          <w:sz w:val="20"/>
+          <w:szCs w:val="20"/>
+        </w:rPr>
+      </w:pPr>
+      <w:r>
+        <w:rPr>
+          <w:rFonts w:ascii="Palatino Linotype" w:hAnsi="Palatino Linotype"/>
+          <w:sz w:val="20"/>
+          <w:szCs w:val="20"/>
+        </w:rPr>
+        <w:t xml:space="preserve"/>
+      </w:r>
       <w:r>
         <w:rPr>
           <w:rFonts w:ascii="Palatino Linotype" w:hAnsi="Palatino Linotype"/>
@@ -3604,7 +2609,7 @@
           <w:sz w:val="20"/>
           <w:szCs w:val="20"/>
         </w:rPr>
-        <w:t xml:space="preserve">Judge</w:t>
+        <w:t xml:space="preserve">Magistrate</w:t>
       </w:r>
       <w:r>
         <w:rPr>
@@ -3620,7 +2625,7 @@
           <w:sz w:val="20"/>
           <w:szCs w:val="20"/>
         </w:rPr>
-        <w:t xml:space="preserve">Kyle</w:t>
+        <w:t xml:space="preserve">Amanda</w:t>
       </w:r>
       <w:r>
         <w:rPr>
@@ -3636,7 +2641,7 @@
           <w:sz w:val="20"/>
           <w:szCs w:val="20"/>
         </w:rPr>
-        <w:t xml:space="preserve">Rohrer</w:t>
+        <w:t xml:space="preserve">Bunner</w:t>
       </w:r>
     </w:p>
     <w:p>
@@ -3672,54 +2677,84 @@
     <w:p>
       <w:pPr>
         <w:tabs>
-          <w:tab w:val="left" w:pos="-1080"/>
-          <w:tab w:val="left" w:pos="-720"/>
-          <w:tab w:val="left" w:pos="0"/>
-          <w:tab w:val="left" w:pos="720"/>
-          <w:tab w:val="left" w:pos="1440"/>
-          <w:tab w:val="left" w:pos="2160"/>
-          <w:tab w:val="left" w:pos="2880"/>
-          <w:tab w:val="left" w:pos="3600"/>
-          <w:tab w:val="left" w:pos="4320"/>
-          <w:tab w:val="left" w:pos="4680"/>
+          <w:tab w:val="center" w:pos="4680"/>
         </w:tabs>
-        <w:rPr>
-          <w:rFonts w:ascii="Palatino Linotype" w:hAnsi="Palatino Linotype"/>
-          <w:sz w:val="16"/>
-          <w:szCs w:val="16"/>
+        <w:jc w:val="both"/>
+        <w:rPr>
+          <w:rFonts w:ascii="Palatino Linotype" w:hAnsi="Palatino Linotype"/>
+          <w:b/>
+          <w:bCs/>
+          <w:i/>
+          <w:sz w:val="19"/>
+          <w:szCs w:val="19"/>
         </w:rPr>
       </w:pPr>
       <w:r>
         <w:rPr>
           <w:rFonts w:ascii="Palatino Linotype" w:hAnsi="Palatino Linotype"/>
-          <w:sz w:val="16"/>
-          <w:szCs w:val="16"/>
-        </w:rPr>
-        <w:t>Copies served by Dep. Clerk ______</w:t>
-      </w:r>
-      <w:r>
-        <w:rPr>
-          <w:rFonts w:ascii="Palatino Linotype" w:hAnsi="Palatino Linotype"/>
-          <w:sz w:val="16"/>
-          <w:szCs w:val="16"/>
-        </w:rPr>
-        <w:t>___</w:t>
-      </w:r>
-      <w:r>
-        <w:rPr>
-          <w:rFonts w:ascii="Palatino Linotype" w:hAnsi="Palatino Linotype"/>
-          <w:sz w:val="16"/>
-          <w:szCs w:val="16"/>
-        </w:rPr>
-        <w:t xml:space="preserve"> on: </w:t>
-      </w:r>
-      <w:r>
-        <w:rPr>
-          <w:rFonts w:ascii="Palatino Linotype" w:hAnsi="Palatino Linotype"/>
-          <w:sz w:val="16"/>
-          <w:szCs w:val="16"/>
-        </w:rPr>
-        <w:t xml:space="preserve">___ Prosecutor’s Office, ___ BRANDON ROWEDDA</w:t>
+          <w:b/>
+          <w:bCs/>
+          <w:i/>
+          <w:sz w:val="19"/>
+          <w:szCs w:val="19"/>
+        </w:rPr>
+        <w:t xml:space="preserve">Pursuant to Criminal Rule 19(D) and Traffic Rule 14, written objections to this magistrate’s decision must be filed within </w:t>
+      </w:r>
+      <w:r>
+        <w:rPr>
+          <w:rFonts w:ascii="Palatino Linotype" w:hAnsi="Palatino Linotype"/>
+          <w:b/>
+          <w:bCs/>
+          <w:i/>
+          <w:sz w:val="19"/>
+          <w:szCs w:val="19"/>
+        </w:rPr>
+        <w:t>14</w:t>
+      </w:r>
+      <w:r>
+        <w:rPr>
+          <w:rFonts w:ascii="Palatino Linotype" w:hAnsi="Palatino Linotype"/>
+          <w:b/>
+          <w:bCs/>
+          <w:i/>
+          <w:sz w:val="19"/>
+          <w:szCs w:val="19"/>
+        </w:rPr>
+        <w:t xml:space="preserve"> days of the filing of this decision. Any objections must state with specificity the grounds of the objections. </w:t>
+      </w:r>
+      <w:r>
+        <w:rPr>
+          <w:rFonts w:ascii="Palatino Linotype" w:hAnsi="Palatino Linotype"/>
+          <w:b/>
+          <w:bCs/>
+          <w:i/>
+          <w:sz w:val="19"/>
+          <w:szCs w:val="19"/>
+        </w:rPr>
+        <w:t xml:space="preserve">A </w:t>
+      </w:r>
+      <w:r>
+        <w:rPr>
+          <w:rFonts w:ascii="Palatino Linotype" w:hAnsi="Palatino Linotype"/>
+          <w:b/>
+          <w:bCs/>
+          <w:i/>
+          <w:sz w:val="19"/>
+          <w:szCs w:val="19"/>
+        </w:rPr>
+        <w:lastRenderedPageBreak/>
+        <w:t xml:space="preserve">party shall not assign as error on appeal the court’s adoption of this decision unless the party timely </w:t>
+      </w:r>
+      <w:r>
+        <w:rPr>
+          <w:rFonts w:ascii="Palatino Linotype" w:hAnsi="Palatino Linotype"/>
+          <w:b/>
+          <w:bCs/>
+          <w:i/>
+          <w:sz w:val="19"/>
+          <w:szCs w:val="19"/>
+        </w:rPr>
+        <w:t>files objections.</w:t>
       </w:r>
     </w:p>
     <w:p>
@@ -3738,6 +2773,88 @@
         </w:tabs>
         <w:rPr>
           <w:rFonts w:ascii="Palatino Linotype" w:hAnsi="Palatino Linotype"/>
+          <w:sz w:val="20"/>
+          <w:szCs w:val="20"/>
+        </w:rPr>
+      </w:pPr>
+      <w:r>
+        <w:rPr>
+          <w:rFonts w:ascii="Palatino Linotype" w:hAnsi="Palatino Linotype"/>
+          <w:sz w:val="20"/>
+          <w:szCs w:val="20"/>
+        </w:rPr>
+        <w:t xml:space="preserve"/>
+      </w:r>
+    </w:p>
+    <w:p>
+      <w:pPr>
+        <w:tabs>
+          <w:tab w:val="left" w:pos="-1080"/>
+          <w:tab w:val="left" w:pos="-720"/>
+          <w:tab w:val="left" w:pos="0"/>
+          <w:tab w:val="left" w:pos="720"/>
+          <w:tab w:val="left" w:pos="1440"/>
+          <w:tab w:val="left" w:pos="2160"/>
+          <w:tab w:val="left" w:pos="2880"/>
+          <w:tab w:val="left" w:pos="3600"/>
+          <w:tab w:val="left" w:pos="4320"/>
+          <w:tab w:val="left" w:pos="4680"/>
+        </w:tabs>
+        <w:rPr>
+          <w:rFonts w:ascii="Palatino Linotype" w:hAnsi="Palatino Linotype"/>
+          <w:sz w:val="16"/>
+          <w:szCs w:val="16"/>
+        </w:rPr>
+      </w:pPr>
+      <w:r>
+        <w:rPr>
+          <w:rFonts w:ascii="Palatino Linotype" w:hAnsi="Palatino Linotype"/>
+          <w:sz w:val="16"/>
+          <w:szCs w:val="16"/>
+        </w:rPr>
+        <w:t>Copies served by Dep. Clerk ______</w:t>
+      </w:r>
+      <w:r>
+        <w:rPr>
+          <w:rFonts w:ascii="Palatino Linotype" w:hAnsi="Palatino Linotype"/>
+          <w:sz w:val="16"/>
+          <w:szCs w:val="16"/>
+        </w:rPr>
+        <w:t>___</w:t>
+      </w:r>
+      <w:r>
+        <w:rPr>
+          <w:rFonts w:ascii="Palatino Linotype" w:hAnsi="Palatino Linotype"/>
+          <w:sz w:val="16"/>
+          <w:szCs w:val="16"/>
+        </w:rPr>
+        <w:t xml:space="preserve"> on: </w:t>
+      </w:r>
+      <w:r>
+        <w:rPr>
+          <w:rFonts w:ascii="Palatino Linotype" w:hAnsi="Palatino Linotype"/>
+          <w:sz w:val="16"/>
+          <w:szCs w:val="16"/>
+        </w:rPr>
+        <w:t xml:space="preserve">___ Prosecutor’s Office, ___ BRANDON ROWEDDA</w:t>
+      </w:r>
+    </w:p>
+    <w:p>
+      <w:pPr>
+        <w:tabs>
+          <w:tab w:val="left" w:pos="-1080"/>
+          <w:tab w:val="left" w:pos="-720"/>
+          <w:tab w:val="left" w:pos="0"/>
+          <w:tab w:val="left" w:pos="720"/>
+          <w:tab w:val="left" w:pos="1440"/>
+          <w:tab w:val="left" w:pos="2160"/>
+          <w:tab w:val="left" w:pos="2880"/>
+          <w:tab w:val="left" w:pos="3600"/>
+          <w:tab w:val="left" w:pos="4320"/>
+          <w:tab w:val="left" w:pos="4680"/>
+        </w:tabs>
+        <w:rPr>
+          <w:rFonts w:ascii="Palatino Linotype" w:hAnsi="Palatino Linotype"/>
           <w:sz w:val="16"/>
           <w:szCs w:val="16"/>
         </w:rPr>
@@ -3754,24 +2871,6 @@
     </w:sectPr>
   </w:body>
 </w:document>
-</file>
-
-<file path=word/commentsExtended.xml><?xml version="1.0" encoding="utf-8"?>
-<w15:commentsEx xmlns:wpc="http://schemas.microsoft.com/office/word/2010/wordprocessingCanvas" xmlns:cx="http://schemas.microsoft.com/office/drawing/2014/chartex" xmlns:cx1="http://schemas.microsoft.com/office/drawing/2015/9/8/chartex" xmlns:cx2="http://schemas.microsoft.com/office/drawing/2015/10/21/chartex" xmlns:cx3="http://schemas.microsoft.com/office/drawing/2016/5/9/chartex" xmlns:cx4="http://schemas.microsoft.com/office/drawing/2016/5/10/chartex" xmlns:cx5="http://schemas.microsoft.com/office/drawing/2016/5/11/chartex" xmlns:cx6="http://schemas.microsoft.com/office/drawing/2016/5/12/chartex" xmlns:cx7="http://schemas.microsoft.com/office/drawing/2016/5/13/chartex" xmlns:cx8="http://schemas.microsoft.com/office/drawing/2016/5/14/chartex" xmlns:mc="http://schemas.openxmlformats.org/markup-compatibility/2006" xmlns:aink="http://schemas.microsoft.com/office/drawing/2016/ink" xmlns:am3d="http://schemas.microsoft.com/office/drawing/2017/model3d" xmlns:o="urn:schemas-microsoft-com:office:office" xmlns:r="http://schemas.openxmlformats.org/officeDocument/2006/relationships" xmlns:m="http://schemas.openxmlformats.org/officeDocument/2006/math" xmlns:v="urn:schemas-microsoft-com:vml" xmlns:wp14="http://schemas.microsoft.com/office/word/2010/wordprocessingDrawing" xmlns:wp="http://schemas.openxmlformats.org/drawingml/2006/wordprocessingDrawing" xmlns:w10="urn:schemas-microsoft-com:office:word" xmlns:w="http://schemas.openxmlformats.org/wordprocessingml/2006/main" xmlns:w14="http://schemas.microsoft.com/office/word/2010/wordml" xmlns:w15="http://schemas.microsoft.com/office/word/2012/wordml" xmlns:w16cex="http://schemas.microsoft.com/office/word/2018/wordml/cex" xmlns:w16cid="http://schemas.microsoft.com/office/word/2016/wordml/cid" xmlns:w16="http://schemas.microsoft.com/office/word/2018/wordml" xmlns:w16se="http://schemas.microsoft.com/office/word/2015/wordml/symex" xmlns:wpg="http://schemas.microsoft.com/office/word/2010/wordprocessingGroup" xmlns:wpi="http://schemas.microsoft.com/office/word/2010/wordprocessingInk" xmlns:wne="http://schemas.microsoft.com/office/word/2006/wordml" xmlns:wps="http://schemas.microsoft.com/office/word/2010/wordprocessingShape" mc:Ignorable="w14 w15 w16se w16cid w16 w16cex wp14">
-  <w15:commentEx w15:paraId="4CD3D7F6" w15:done="0"/>
-  <w15:commentEx w15:paraId="7E2F0EFE" w15:done="0"/>
-  <w15:commentEx w15:paraId="6E5F1B3C" w15:done="0"/>
-  <w15:commentEx w15:paraId="51A4BB77" w15:done="0"/>
-</w15:commentsEx>
-</file>
-
-<file path=word/commentsIds.xml><?xml version="1.0" encoding="utf-8"?>
-<w16cid:commentsIds xmlns:wpc="http://schemas.microsoft.com/office/word/2010/wordprocessingCanvas" xmlns:cx="http://schemas.microsoft.com/office/drawing/2014/chartex" xmlns:cx1="http://schemas.microsoft.com/office/drawing/2015/9/8/chartex" xmlns:cx2="http://schemas.microsoft.com/office/drawing/2015/10/21/chartex" xmlns:cx3="http://schemas.microsoft.com/office/drawing/2016/5/9/chartex" xmlns:cx4="http://schemas.microsoft.com/office/drawing/2016/5/10/chartex" xmlns:cx5="http://schemas.microsoft.com/office/drawing/2016/5/11/chartex" xmlns:cx6="http://schemas.microsoft.com/office/drawing/2016/5/12/chartex" xmlns:cx7="http://schemas.microsoft.com/office/drawing/2016/5/13/chartex" xmlns:cx8="http://schemas.microsoft.com/office/drawing/2016/5/14/chartex" xmlns:mc="http://schemas.openxmlformats.org/markup-compatibility/2006" xmlns:aink="http://schemas.microsoft.com/office/drawing/2016/ink" xmlns:am3d="http://schemas.microsoft.com/office/drawing/2017/model3d" xmlns:o="urn:schemas-microsoft-com:office:office" xmlns:r="http://schemas.openxmlformats.org/officeDocument/2006/relationships" xmlns:m="http://schemas.openxmlformats.org/officeDocument/2006/math" xmlns:v="urn:schemas-microsoft-com:vml" xmlns:wp14="http://schemas.microsoft.com/office/word/2010/wordprocessingDrawing" xmlns:wp="http://schemas.openxmlformats.org/drawingml/2006/wordprocessingDrawing" xmlns:w10="urn:schemas-microsoft-com:office:word" xmlns:w="http://schemas.openxmlformats.org/wordprocessingml/2006/main" xmlns:w14="http://schemas.microsoft.com/office/word/2010/wordml" xmlns:w15="http://schemas.microsoft.com/office/word/2012/wordml" xmlns:w16cex="http://schemas.microsoft.com/office/word/2018/wordml/cex" xmlns:w16cid="http://schemas.microsoft.com/office/word/2016/wordml/cid" xmlns:w16="http://schemas.microsoft.com/office/word/2018/wordml" xmlns:w16se="http://schemas.microsoft.com/office/word/2015/wordml/symex" xmlns:wpg="http://schemas.microsoft.com/office/word/2010/wordprocessingGroup" xmlns:wpi="http://schemas.microsoft.com/office/word/2010/wordprocessingInk" xmlns:wne="http://schemas.microsoft.com/office/word/2006/wordml" xmlns:wps="http://schemas.microsoft.com/office/word/2010/wordprocessingShape" mc:Ignorable="w14 w15 w16se w16cid w16 w16cex wp14">
-  <w16cid:commentId w16cid:paraId="4CD3D7F6" w16cid:durableId="257FDCE8"/>
-  <w16cid:commentId w16cid:paraId="7E2F0EFE" w16cid:durableId="257FDCE9"/>
-  <w16cid:commentId w16cid:paraId="6E5F1B3C" w16cid:durableId="257FDCEA"/>
-  <w16cid:commentId w16cid:paraId="51A4BB77" w16cid:durableId="257FDCEB"/>
-</w16cid:commentsIds>
 </file>
 
 <file path=word/endnotes.xml><?xml version="1.0" encoding="utf-8"?>
@@ -3822,15 +2921,17 @@
         <w:sz w:val="20"/>
         <w:szCs w:val="20"/>
       </w:rPr>
-      <w:t xml:space="preserve"/>
+      <w:t xml:space="preserve">Magistrate </w:t>
     </w:r>
+    <w:proofErr w:type="gramStart"/>
     <w:r>
       <w:rPr>
         <w:rFonts w:ascii="Palatino Linotype" w:hAnsi="Palatino Linotype"/>
+        <w:bCs/>
         <w:sz w:val="20"/>
         <w:szCs w:val="20"/>
       </w:rPr>
-      <w:t xml:space="preserve">Final Judgment Entry</w:t>
+      <w:t>Decision</w:t>
     </w:r>
     <w:r>
       <w:rPr>
@@ -4013,137 +3114,10 @@
       </w:rPr>
     </w:lvl>
   </w:abstractNum>
-  <w:abstractNum w:abstractNumId="1">
-    <w:nsid w:val="2E17566E"/>
-    <w:multiLevelType w:val="hybridMultilevel"/>
-    <w:tmpl w:val="00866CE6"/>
-    <w:lvl w:ilvl="0" w:tplc="04090001">
-      <w:start w:val="1"/>
-      <w:numFmt w:val="bullet"/>
-      <w:lvlText w:val=""/>
-      <w:lvlJc w:val="left"/>
-      <w:pPr>
-        <w:ind w:left="779" w:hanging="360"/>
-      </w:pPr>
-      <w:rPr>
-        <w:rFonts w:ascii="Symbol" w:hAnsi="Symbol" w:hint="default"/>
-      </w:rPr>
-    </w:lvl>
-    <w:lvl w:ilvl="1" w:tplc="04090003">
-      <w:start w:val="1"/>
-      <w:numFmt w:val="bullet"/>
-      <w:lvlText w:val="o"/>
-      <w:lvlJc w:val="left"/>
-      <w:pPr>
-        <w:ind w:left="1499" w:hanging="360"/>
-      </w:pPr>
-      <w:rPr>
-        <w:rFonts w:ascii="Courier New" w:hAnsi="Courier New" w:cs="Courier New" w:hint="default"/>
-      </w:rPr>
-    </w:lvl>
-    <w:lvl w:ilvl="2" w:tplc="04090005" w:tentative="1">
-      <w:start w:val="1"/>
-      <w:numFmt w:val="bullet"/>
-      <w:lvlText w:val=""/>
-      <w:lvlJc w:val="left"/>
-      <w:pPr>
-        <w:ind w:left="2219" w:hanging="360"/>
-      </w:pPr>
-      <w:rPr>
-        <w:rFonts w:ascii="Wingdings" w:hAnsi="Wingdings" w:hint="default"/>
-      </w:rPr>
-    </w:lvl>
-    <w:lvl w:ilvl="3" w:tplc="04090001" w:tentative="1">
-      <w:start w:val="1"/>
-      <w:numFmt w:val="bullet"/>
-      <w:lvlText w:val=""/>
-      <w:lvlJc w:val="left"/>
-      <w:pPr>
-        <w:ind w:left="2939" w:hanging="360"/>
-      </w:pPr>
-      <w:rPr>
-        <w:rFonts w:ascii="Symbol" w:hAnsi="Symbol" w:hint="default"/>
-      </w:rPr>
-    </w:lvl>
-    <w:lvl w:ilvl="4" w:tplc="04090003" w:tentative="1">
-      <w:start w:val="1"/>
-      <w:numFmt w:val="bullet"/>
-      <w:lvlText w:val="o"/>
-      <w:lvlJc w:val="left"/>
-      <w:pPr>
-        <w:ind w:left="3659" w:hanging="360"/>
-      </w:pPr>
-      <w:rPr>
-        <w:rFonts w:ascii="Courier New" w:hAnsi="Courier New" w:cs="Courier New" w:hint="default"/>
-      </w:rPr>
-    </w:lvl>
-    <w:lvl w:ilvl="5" w:tplc="04090005" w:tentative="1">
-      <w:start w:val="1"/>
-      <w:numFmt w:val="bullet"/>
-      <w:lvlText w:val=""/>
-      <w:lvlJc w:val="left"/>
-      <w:pPr>
-        <w:ind w:left="4379" w:hanging="360"/>
-      </w:pPr>
-      <w:rPr>
-        <w:rFonts w:ascii="Wingdings" w:hAnsi="Wingdings" w:hint="default"/>
-      </w:rPr>
-    </w:lvl>
-    <w:lvl w:ilvl="6" w:tplc="04090001" w:tentative="1">
-      <w:start w:val="1"/>
-      <w:numFmt w:val="bullet"/>
-      <w:lvlText w:val=""/>
-      <w:lvlJc w:val="left"/>
-      <w:pPr>
-        <w:ind w:left="5099" w:hanging="360"/>
-      </w:pPr>
-      <w:rPr>
-        <w:rFonts w:ascii="Symbol" w:hAnsi="Symbol" w:hint="default"/>
-      </w:rPr>
-    </w:lvl>
-    <w:lvl w:ilvl="7" w:tplc="04090003" w:tentative="1">
-      <w:start w:val="1"/>
-      <w:numFmt w:val="bullet"/>
-      <w:lvlText w:val="o"/>
-      <w:lvlJc w:val="left"/>
-      <w:pPr>
-        <w:ind w:left="5819" w:hanging="360"/>
-      </w:pPr>
-      <w:rPr>
-        <w:rFonts w:ascii="Courier New" w:hAnsi="Courier New" w:cs="Courier New" w:hint="default"/>
-      </w:rPr>
-    </w:lvl>
-    <w:lvl w:ilvl="8" w:tplc="04090005" w:tentative="1">
-      <w:start w:val="1"/>
-      <w:numFmt w:val="bullet"/>
-      <w:lvlText w:val=""/>
-      <w:lvlJc w:val="left"/>
-      <w:pPr>
-        <w:ind w:left="6539" w:hanging="360"/>
-      </w:pPr>
-      <w:rPr>
-        <w:rFonts w:ascii="Wingdings" w:hAnsi="Wingdings" w:hint="default"/>
-      </w:rPr>
-    </w:lvl>
-  </w:abstractNum>
   <w:num w:numId="1">
     <w:abstractNumId w:val="0"/>
   </w:num>
-  <w:num w:numId="2">
-    <w:abstractNumId w:val="1"/>
-  </w:num>
 </w:numbering>
-</file>
-
-<file path=word/people.xml><?xml version="1.0" encoding="utf-8"?>
-<w15:people xmlns:wpc="http://schemas.microsoft.com/office/word/2010/wordprocessingCanvas" xmlns:cx="http://schemas.microsoft.com/office/drawing/2014/chartex" xmlns:cx1="http://schemas.microsoft.com/office/drawing/2015/9/8/chartex" xmlns:cx2="http://schemas.microsoft.com/office/drawing/2015/10/21/chartex" xmlns:cx3="http://schemas.microsoft.com/office/drawing/2016/5/9/chartex" xmlns:cx4="http://schemas.microsoft.com/office/drawing/2016/5/10/chartex" xmlns:cx5="http://schemas.microsoft.com/office/drawing/2016/5/11/chartex" xmlns:cx6="http://schemas.microsoft.com/office/drawing/2016/5/12/chartex" xmlns:cx7="http://schemas.microsoft.com/office/drawing/2016/5/13/chartex" xmlns:cx8="http://schemas.microsoft.com/office/drawing/2016/5/14/chartex" xmlns:mc="http://schemas.openxmlformats.org/markup-compatibility/2006" xmlns:aink="http://schemas.microsoft.com/office/drawing/2016/ink" xmlns:am3d="http://schemas.microsoft.com/office/drawing/2017/model3d" xmlns:o="urn:schemas-microsoft-com:office:office" xmlns:r="http://schemas.openxmlformats.org/officeDocument/2006/relationships" xmlns:m="http://schemas.openxmlformats.org/officeDocument/2006/math" xmlns:v="urn:schemas-microsoft-com:vml" xmlns:wp14="http://schemas.microsoft.com/office/word/2010/wordprocessingDrawing" xmlns:wp="http://schemas.openxmlformats.org/drawingml/2006/wordprocessingDrawing" xmlns:w10="urn:schemas-microsoft-com:office:word" xmlns:w="http://schemas.openxmlformats.org/wordprocessingml/2006/main" xmlns:w14="http://schemas.microsoft.com/office/word/2010/wordml" xmlns:w15="http://schemas.microsoft.com/office/word/2012/wordml" xmlns:w16cex="http://schemas.microsoft.com/office/word/2018/wordml/cex" xmlns:w16cid="http://schemas.microsoft.com/office/word/2016/wordml/cid" xmlns:w16="http://schemas.microsoft.com/office/word/2018/wordml" xmlns:w16se="http://schemas.microsoft.com/office/word/2015/wordml/symex" xmlns:wpg="http://schemas.microsoft.com/office/word/2010/wordprocessingGroup" xmlns:wpi="http://schemas.microsoft.com/office/word/2010/wordprocessingInk" xmlns:wne="http://schemas.microsoft.com/office/word/2006/wordml" xmlns:wps="http://schemas.microsoft.com/office/word/2010/wordprocessingShape" mc:Ignorable="w14 w15 w16se w16cid w16 w16cex wp14">
-  <w15:person w15:author="Amanda Bunner">
-    <w15:presenceInfo w15:providerId="AD" w15:userId="S::abunner@municipalcourt.org::eb91d435-d6fc-42bd-9750-3e984bc05426"/>
-  </w15:person>
-  <w15:person w15:author="Mandy Bunner">
-    <w15:presenceInfo w15:providerId="AD" w15:userId="S::mandy@mbmphotos.com::0e69a378-8fb7-4e0c-a5ba-f5d59ed64085"/>
-  </w15:person>
-</w15:people>
 </file>
 
 <file path=word/styles.xml><?xml version="1.0" encoding="utf-8"?>
@@ -4190,7 +3164,7 @@
     <w:lsdException w:name="Subtitle" w:semiHidden="0" w:uiPriority="11" w:unhideWhenUsed="0" w:qFormat="1"/>
     <w:lsdException w:name="Strong" w:semiHidden="0" w:uiPriority="22" w:unhideWhenUsed="0" w:qFormat="1"/>
     <w:lsdException w:name="Emphasis" w:semiHidden="0" w:uiPriority="20" w:unhideWhenUsed="0" w:qFormat="1"/>
-    <w:lsdException w:name="Table Grid" w:uiPriority="59"/>
+    <w:lsdException w:name="Table Grid" w:semiHidden="0" w:uiPriority="59" w:unhideWhenUsed="0"/>
     <w:lsdException w:name="Placeholder Text" w:unhideWhenUsed="0"/>
     <w:lsdException w:name="No Spacing" w:semiHidden="0" w:uiPriority="1" w:unhideWhenUsed="0" w:qFormat="1"/>
     <w:lsdException w:name="Light Shading" w:semiHidden="0" w:uiPriority="60" w:unhideWhenUsed="0"/>
@@ -4460,49 +3434,6 @@
       <w:contextualSpacing/>
     </w:pPr>
   </w:style>
-  <w:style w:type="character" w:styleId="CommentReference">
-    <w:name w:val="annotation reference"/>
-    <w:basedOn w:val="DefaultParagraphFont"/>
-    <w:uiPriority w:val="99"/>
-    <w:semiHidden/>
-    <w:unhideWhenUsed/>
-    <w:rsid w:val="00A53114"/>
-    <w:rPr>
-      <w:sz w:val="16"/>
-      <w:szCs w:val="16"/>
-    </w:rPr>
-  </w:style>
-  <w:style w:type="paragraph" w:styleId="CommentText">
-    <w:name w:val="annotation text"/>
-    <w:basedOn w:val="Normal"/>
-    <w:link w:val="CommentTextChar"/>
-    <w:uiPriority w:val="99"/>
-    <w:unhideWhenUsed/>
-    <w:rsid w:val="00A53114"/>
-    <w:pPr>
-      <w:widowControl/>
-      <w:autoSpaceDE/>
-      <w:autoSpaceDN/>
-      <w:adjustRightInd/>
-    </w:pPr>
-    <w:rPr>
-      <w:rFonts w:asciiTheme="minorHAnsi" w:eastAsiaTheme="minorHAnsi" w:hAnsiTheme="minorHAnsi" w:cstheme="minorBidi"/>
-      <w:sz w:val="20"/>
-      <w:szCs w:val="20"/>
-    </w:rPr>
-  </w:style>
-  <w:style w:type="character" w:customStyle="1" w:styleId="CommentTextChar">
-    <w:name w:val="Comment Text Char"/>
-    <w:basedOn w:val="DefaultParagraphFont"/>
-    <w:link w:val="CommentText"/>
-    <w:uiPriority w:val="99"/>
-    <w:rsid w:val="00A53114"/>
-    <w:rPr>
-      <w:rFonts w:eastAsiaTheme="minorHAnsi"/>
-      <w:sz w:val="20"/>
-      <w:szCs w:val="20"/>
-    </w:rPr>
-  </w:style>
 </w:styles>
 </file>
 
@@ -4550,7 +3481,7 @@
     <w:lsdException w:name="Subtitle" w:semiHidden="0" w:uiPriority="11" w:unhideWhenUsed="0" w:qFormat="1"/>
     <w:lsdException w:name="Strong" w:semiHidden="0" w:uiPriority="22" w:unhideWhenUsed="0" w:qFormat="1"/>
     <w:lsdException w:name="Emphasis" w:semiHidden="0" w:uiPriority="20" w:unhideWhenUsed="0" w:qFormat="1"/>
-    <w:lsdException w:name="Table Grid" w:uiPriority="59"/>
+    <w:lsdException w:name="Table Grid" w:semiHidden="0" w:uiPriority="59" w:unhideWhenUsed="0"/>
     <w:lsdException w:name="Placeholder Text" w:unhideWhenUsed="0"/>
     <w:lsdException w:name="No Spacing" w:semiHidden="0" w:uiPriority="1" w:unhideWhenUsed="0" w:qFormat="1"/>
     <w:lsdException w:name="Light Shading" w:semiHidden="0" w:uiPriority="60" w:unhideWhenUsed="0"/>
@@ -4819,49 +3750,6 @@
       <w:ind w:left="720"/>
       <w:contextualSpacing/>
     </w:pPr>
-  </w:style>
-  <w:style w:type="character" w:styleId="CommentReference">
-    <w:name w:val="annotation reference"/>
-    <w:basedOn w:val="DefaultParagraphFont"/>
-    <w:uiPriority w:val="99"/>
-    <w:semiHidden/>
-    <w:unhideWhenUsed/>
-    <w:rsid w:val="00A53114"/>
-    <w:rPr>
-      <w:sz w:val="16"/>
-      <w:szCs w:val="16"/>
-    </w:rPr>
-  </w:style>
-  <w:style w:type="paragraph" w:styleId="CommentText">
-    <w:name w:val="annotation text"/>
-    <w:basedOn w:val="Normal"/>
-    <w:link w:val="CommentTextChar"/>
-    <w:uiPriority w:val="99"/>
-    <w:unhideWhenUsed/>
-    <w:rsid w:val="00A53114"/>
-    <w:pPr>
-      <w:widowControl/>
-      <w:autoSpaceDE/>
-      <w:autoSpaceDN/>
-      <w:adjustRightInd/>
-    </w:pPr>
-    <w:rPr>
-      <w:rFonts w:asciiTheme="minorHAnsi" w:eastAsiaTheme="minorHAnsi" w:hAnsiTheme="minorHAnsi" w:cstheme="minorBidi"/>
-      <w:sz w:val="20"/>
-      <w:szCs w:val="20"/>
-    </w:rPr>
-  </w:style>
-  <w:style w:type="character" w:customStyle="1" w:styleId="CommentTextChar">
-    <w:name w:val="Comment Text Char"/>
-    <w:basedOn w:val="DefaultParagraphFont"/>
-    <w:link w:val="CommentText"/>
-    <w:uiPriority w:val="99"/>
-    <w:rsid w:val="00A53114"/>
-    <w:rPr>
-      <w:rFonts w:eastAsiaTheme="minorHAnsi"/>
-      <w:sz w:val="20"/>
-      <w:szCs w:val="20"/>
-    </w:rPr>
   </w:style>
 </w:styles>
 </file>

</xml_diff>

<commit_message>
Working on amended charges.
</commit_message>
<xml_diff>
--- a/resources/Saved/21TRD09200_Traffic Judgment Entry.docx
+++ b/resources/Saved/21TRD09200_Traffic Judgment Entry.docx
@@ -550,6 +550,7 @@
         <w:jc w:val="both"/>
         <w:rPr>
           <w:rFonts w:ascii="Palatino Linotype" w:hAnsi="Palatino Linotype"/>
+          <w:bCs/>
           <w:sz w:val="20"/>
           <w:szCs w:val="20"/>
         </w:rPr>
@@ -596,7 +597,7 @@
           <w:sz w:val="20"/>
           <w:szCs w:val="20"/>
         </w:rPr>
-        <w:t xml:space="preserve"> for arraignment on January 07, 2022. </w:t>
+        <w:t xml:space="preserve"> for arraignment on January 09, 2022. </w:t>
       </w:r>
       <w:r>
         <w:rPr>
@@ -606,6 +607,102 @@
           <w:szCs w:val="20"/>
         </w:rPr>
         <w:t xml:space="preserve"/>
+      </w:r>
+      <w:r>
+        <w:rPr>
+          <w:rFonts w:ascii="Palatino Linotype" w:hAnsi="Palatino Linotype"/>
+          <w:bCs/>
+          <w:sz w:val="20"/>
+          <w:szCs w:val="20"/>
+        </w:rPr>
+        <w:t xml:space="preserve">Counsel for the State of Ohio made a motion to amend the charge of OPERATING W/O A VALID OL - UCM to Driving Under Financial Responsibility Law Suspension</w:t>
+      </w:r>
+      <w:r>
+        <w:rPr>
+          <w:rFonts w:ascii="Palatino Linotype" w:hAnsi="Palatino Linotype"/>
+          <w:bCs/>
+          <w:sz w:val="20"/>
+          <w:szCs w:val="20"/>
+        </w:rPr>
+        <w:t xml:space="preserve"/>
+      </w:r>
+      <w:r>
+        <w:rPr>
+          <w:rFonts w:ascii="Palatino Linotype" w:hAnsi="Palatino Linotype"/>
+          <w:bCs/>
+          <w:sz w:val="20"/>
+          <w:szCs w:val="20"/>
+        </w:rPr>
+        <w:t>. The Court found the amendment did not alter the name or identi</w:t>
+      </w:r>
+      <w:r>
+        <w:rPr>
+          <w:rFonts w:ascii="Palatino Linotype" w:hAnsi="Palatino Linotype"/>
+          <w:bCs/>
+          <w:sz w:val="20"/>
+          <w:szCs w:val="20"/>
+        </w:rPr>
+        <w:t>t</w:t>
+      </w:r>
+      <w:r>
+        <w:rPr>
+          <w:rFonts w:ascii="Palatino Linotype" w:hAnsi="Palatino Linotype"/>
+          <w:bCs/>
+          <w:sz w:val="20"/>
+          <w:szCs w:val="20"/>
+        </w:rPr>
+        <w:t xml:space="preserve">y of the offense and the motion is</w:t>
+      </w:r>
+      <w:r>
+        <w:rPr>
+          <w:rFonts w:ascii="Palatino Linotype" w:hAnsi="Palatino Linotype"/>
+          <w:bCs/>
+          <w:sz w:val="20"/>
+          <w:szCs w:val="20"/>
+        </w:rPr>
+        <w:t xml:space="preserve"> Granted.</w:t>
+      </w:r>
+      <w:r>
+        <w:rPr>
+          <w:rFonts w:ascii="Palatino Linotype" w:hAnsi="Palatino Linotype"/>
+          <w:bCs/>
+          <w:sz w:val="20"/>
+          <w:szCs w:val="20"/>
+        </w:rPr>
+        <w:t xml:space="preserve">  Amended: Assured Clear Distrance Ahead  Amended: Assured Clear Distrance Ahead  Amended: Driving Under Financial Responsibility Law Suspension  Amended: Driving Under Financial Responsibility Law Suspension .</w:t>
+      </w:r>
+      <w:bookmarkStart w:id="0" w:name="_GoBack"/>
+      <w:bookmarkEnd w:id="0"/>
+    </w:p>
+    <w:p>
+      <w:pPr>
+        <w:tabs>
+          <w:tab w:val="center" w:pos="4680"/>
+        </w:tabs>
+        <w:jc w:val="both"/>
+        <w:rPr>
+          <w:rFonts w:ascii="Palatino Linotype" w:hAnsi="Palatino Linotype"/>
+          <w:sz w:val="20"/>
+          <w:szCs w:val="20"/>
+        </w:rPr>
+      </w:pPr>
+      <w:r>
+        <w:rPr>
+          <w:rFonts w:ascii="Palatino Linotype" w:hAnsi="Palatino Linotype"/>
+          <w:bCs/>
+          <w:sz w:val="20"/>
+          <w:szCs w:val="20"/>
+        </w:rPr>
+        <w:t xml:space="preserve"/>
+      </w:r>
+      <w:r>
+        <w:rPr>
+          <w:rFonts w:ascii="Palatino Linotype" w:hAnsi="Palatino Linotype"/>
+          <w:bCs/>
+          <w:sz w:val="20"/>
+          <w:szCs w:val="20"/>
+        </w:rPr>
+        <w:t xml:space="preserve"> </w:t>
       </w:r>
     </w:p>
     <w:p>
@@ -794,7 +891,7 @@
                 <w:sz w:val="20"/>
                 <w:szCs w:val="20"/>
               </w:rPr>
-              <w:t xml:space="preserve">DUS UCM</w:t>
+              <w:t xml:space="preserve">DUS UCM - AMENDED</w:t>
             </w:r>
           </w:p>
         </w:tc>
@@ -832,7 +929,7 @@
                 <w:sz w:val="20"/>
                 <w:szCs w:val="20"/>
               </w:rPr>
-              <w:t xml:space="preserve">OPERATING W/O A VALID OL - UCM</w:t>
+              <w:t xml:space="preserve">OPERATING W/O A VALID OL - UCM - AMENDED</w:t>
             </w:r>
           </w:p>
         </w:tc>
@@ -1379,7 +1476,7 @@
                 <w:sz w:val="20"/>
                 <w:szCs w:val="20"/>
               </w:rPr>
-              <w:t xml:space="preserve">Guilty</w:t>
+              <w:t xml:space="preserve">No Contest</w:t>
             </w:r>
           </w:p>
         </w:tc>
@@ -1417,7 +1514,7 @@
                 <w:sz w:val="20"/>
                 <w:szCs w:val="20"/>
               </w:rPr>
-              <w:t xml:space="preserve">Guilty</w:t>
+              <w:t xml:space="preserve">No Contest</w:t>
             </w:r>
           </w:p>
         </w:tc>
@@ -1455,7 +1552,7 @@
                 <w:sz w:val="20"/>
                 <w:szCs w:val="20"/>
               </w:rPr>
-              <w:t xml:space="preserve">Guilty</w:t>
+              <w:t xml:space="preserve">No Contest</w:t>
             </w:r>
           </w:p>
         </w:tc>
@@ -1493,7 +1590,7 @@
                 <w:sz w:val="20"/>
                 <w:szCs w:val="20"/>
               </w:rPr>
-              <w:t xml:space="preserve">Guilty</w:t>
+              <w:t xml:space="preserve">No Contest</w:t>
             </w:r>
           </w:p>
         </w:tc>
@@ -2201,8 +2298,6 @@
           <w:szCs w:val="20"/>
         </w:rPr>
       </w:pPr>
-      <w:bookmarkStart w:id="0" w:name="_GoBack"/>
-      <w:bookmarkEnd w:id="0"/>
     </w:p>
     <w:p>
       <w:pPr>
@@ -2335,7 +2430,7 @@
           <w:sz w:val="20"/>
           <w:szCs w:val="20"/>
         </w:rPr>
-        <w:t xml:space="preserve">January 07, 2022</w:t>
+        <w:t xml:space="preserve">January 09, 2022</w:t>
       </w:r>
       <w:r>
         <w:rPr>
@@ -2698,6 +2793,7 @@
           <w:sz w:val="19"/>
           <w:szCs w:val="19"/>
         </w:rPr>
+        <w:lastRenderedPageBreak/>
         <w:t xml:space="preserve">Pursuant to Criminal Rule 19(D) and Traffic Rule 14, written objections to this magistrate’s decision must be filed within </w:t>
       </w:r>
       <w:r>
@@ -2731,19 +2827,7 @@
           <w:sz w:val="19"/>
           <w:szCs w:val="19"/>
         </w:rPr>
-        <w:t xml:space="preserve">A </w:t>
-      </w:r>
-      <w:r>
-        <w:rPr>
-          <w:rFonts w:ascii="Palatino Linotype" w:hAnsi="Palatino Linotype"/>
-          <w:b/>
-          <w:bCs/>
-          <w:i/>
-          <w:sz w:val="19"/>
-          <w:szCs w:val="19"/>
-        </w:rPr>
-        <w:lastRenderedPageBreak/>
-        <w:t xml:space="preserve">party shall not assign as error on appeal the court’s adoption of this decision unless the party timely </w:t>
+        <w:t xml:space="preserve">A party shall not assign as error on appeal the court’s adoption of this decision unless the party timely </w:t>
       </w:r>
       <w:r>
         <w:rPr>

</xml_diff>